<commit_message>
update output & report
</commit_message>
<xml_diff>
--- a/Report.docx
+++ b/Report.docx
@@ -167,20 +167,29 @@
         <w:widowControl/>
         <w:spacing w:before="192" w:after="192"/>
         <w:rPr>
-          <w:rFonts w:ascii="Helvetica" w:eastAsia="新細明體" w:hAnsi="Helvetica" w:cs="Helvetica"/>
-          <w:color w:val="333333"/>
-          <w:kern w:val="0"/>
-          <w:szCs w:val="24"/>
-        </w:rPr>
-      </w:pPr>
-      <w:r>
-        <w:rPr>
-          <w:rFonts w:ascii="Helvetica" w:eastAsia="新細明體" w:hAnsi="Helvetica" w:cs="Helvetica"/>
-          <w:color w:val="333333"/>
-          <w:kern w:val="0"/>
-          <w:szCs w:val="24"/>
-        </w:rPr>
-        <w:t>- Main process</w:t>
+          <w:rFonts w:ascii="Helvetica" w:eastAsia="新細明體" w:hAnsi="Helvetica" w:cs="Helvetica" w:hint="eastAsia"/>
+          <w:color w:val="333333"/>
+          <w:kern w:val="0"/>
+          <w:szCs w:val="24"/>
+        </w:rPr>
+      </w:pPr>
+      <w:r>
+        <w:rPr>
+          <w:rFonts w:ascii="Helvetica" w:eastAsia="新細明體" w:hAnsi="Helvetica" w:cs="Helvetica"/>
+          <w:color w:val="333333"/>
+          <w:kern w:val="0"/>
+          <w:szCs w:val="24"/>
+        </w:rPr>
+        <w:t>- m</w:t>
+      </w:r>
+      <w:r>
+        <w:rPr>
+          <w:rFonts w:ascii="Helvetica" w:eastAsia="新細明體" w:hAnsi="Helvetica" w:cs="Helvetica"/>
+          <w:color w:val="333333"/>
+          <w:kern w:val="0"/>
+          <w:szCs w:val="24"/>
+        </w:rPr>
+        <w:t>ain process</w:t>
       </w:r>
       <w:r>
         <w:rPr>
@@ -202,6 +211,15 @@
       </w:r>
       <w:r>
         <w:rPr>
+          <w:rFonts w:ascii="Helvetica" w:eastAsia="新細明體" w:hAnsi="Helvetica" w:cs="Helvetica"/>
+          <w:color w:val="333333"/>
+          <w:kern w:val="0"/>
+          <w:szCs w:val="24"/>
+        </w:rPr>
+        <w:t>processes</w:t>
+      </w:r>
+      <w:r>
+        <w:rPr>
           <w:rFonts w:ascii="Helvetica" w:eastAsia="新細明體" w:hAnsi="Helvetica" w:cs="Helvetica" w:hint="eastAsia"/>
           <w:color w:val="333333"/>
           <w:kern w:val="0"/>
@@ -225,7 +243,16 @@
           <w:kern w:val="0"/>
           <w:szCs w:val="24"/>
         </w:rPr>
-        <w:t>來跑以防止互相搶資源</w:t>
+        <w:t>來跑以防止互</w:t>
+      </w:r>
+      <w:r>
+        <w:rPr>
+          <w:rFonts w:ascii="Helvetica" w:eastAsia="新細明體" w:hAnsi="Helvetica" w:cs="Helvetica" w:hint="eastAsia"/>
+          <w:color w:val="333333"/>
+          <w:kern w:val="0"/>
+          <w:szCs w:val="24"/>
+        </w:rPr>
+        <w:t>搶資源</w:t>
       </w:r>
     </w:p>
     <w:p>
@@ -246,106 +273,61 @@
           <w:kern w:val="0"/>
           <w:szCs w:val="24"/>
         </w:rPr>
-        <w:t>-</w:t>
-      </w:r>
-      <w:r>
-        <w:rPr>
-          <w:rFonts w:ascii="Helvetica" w:eastAsia="新細明體" w:hAnsi="Helvetica" w:cs="Helvetica" w:hint="eastAsia"/>
-          <w:color w:val="333333"/>
-          <w:kern w:val="0"/>
-          <w:szCs w:val="24"/>
-        </w:rPr>
-        <w:t xml:space="preserve"> </w:t>
-      </w:r>
-      <w:r>
-        <w:rPr>
-          <w:rFonts w:ascii="Helvetica" w:eastAsia="新細明體" w:hAnsi="Helvetica" w:cs="Helvetica" w:hint="eastAsia"/>
-          <w:color w:val="333333"/>
-          <w:kern w:val="0"/>
-          <w:szCs w:val="24"/>
-        </w:rPr>
-        <w:t>在</w:t>
-      </w:r>
-      <w:r>
-        <w:rPr>
-          <w:rFonts w:ascii="Helvetica" w:eastAsia="新細明體" w:hAnsi="Helvetica" w:cs="Helvetica"/>
-          <w:color w:val="333333"/>
-          <w:kern w:val="0"/>
-          <w:szCs w:val="24"/>
-        </w:rPr>
-        <w:t>child</w:t>
-      </w:r>
-      <w:r>
-        <w:rPr>
-          <w:rFonts w:ascii="Helvetica" w:eastAsia="新細明體" w:hAnsi="Helvetica" w:cs="Helvetica" w:hint="eastAsia"/>
-          <w:color w:val="333333"/>
-          <w:kern w:val="0"/>
-          <w:szCs w:val="24"/>
-        </w:rPr>
-        <w:t>的那顆</w:t>
-      </w:r>
-      <w:r>
-        <w:rPr>
-          <w:rFonts w:ascii="Helvetica" w:eastAsia="新細明體" w:hAnsi="Helvetica" w:cs="Helvetica"/>
-          <w:color w:val="333333"/>
-          <w:kern w:val="0"/>
-          <w:szCs w:val="24"/>
-        </w:rPr>
-        <w:t>CPU</w:t>
-      </w:r>
-      <w:r>
-        <w:rPr>
-          <w:rFonts w:ascii="Helvetica" w:eastAsia="新細明體" w:hAnsi="Helvetica" w:cs="Helvetica" w:hint="eastAsia"/>
-          <w:color w:val="333333"/>
-          <w:kern w:val="0"/>
-          <w:szCs w:val="24"/>
-        </w:rPr>
-        <w:t>上，</w:t>
-      </w:r>
-      <w:r>
-        <w:rPr>
-          <w:rFonts w:ascii="Helvetica" w:eastAsia="新細明體" w:hAnsi="Helvetica" w:cs="Helvetica"/>
-          <w:color w:val="333333"/>
-          <w:kern w:val="0"/>
-          <w:szCs w:val="24"/>
-        </w:rPr>
-        <w:t>只有當下正在執行的</w:t>
-      </w:r>
-      <w:r>
-        <w:rPr>
-          <w:rFonts w:ascii="Helvetica" w:eastAsia="新細明體" w:hAnsi="Helvetica" w:cs="Helvetica"/>
-          <w:color w:val="333333"/>
-          <w:kern w:val="0"/>
-          <w:szCs w:val="24"/>
-        </w:rPr>
-        <w:t>process</w:t>
-      </w:r>
-      <w:r>
-        <w:rPr>
-          <w:rFonts w:ascii="Helvetica" w:eastAsia="新細明體" w:hAnsi="Helvetica" w:cs="Helvetica" w:hint="eastAsia"/>
-          <w:color w:val="333333"/>
-          <w:kern w:val="0"/>
-          <w:szCs w:val="24"/>
-        </w:rPr>
-        <w:t>會有</w:t>
-      </w:r>
-      <w:r>
-        <w:rPr>
-          <w:rFonts w:ascii="Helvetica" w:eastAsia="新細明體" w:hAnsi="Helvetica" w:cs="Helvetica"/>
-          <w:color w:val="333333"/>
-          <w:kern w:val="0"/>
-          <w:szCs w:val="24"/>
-        </w:rPr>
-        <w:t>較高的</w:t>
-      </w:r>
-      <w:r>
-        <w:rPr>
-          <w:rFonts w:ascii="Helvetica" w:eastAsia="新細明體" w:hAnsi="Helvetica" w:cs="Helvetica"/>
-          <w:color w:val="333333"/>
-          <w:kern w:val="0"/>
-          <w:szCs w:val="24"/>
-        </w:rPr>
-        <w:t>priority</w:t>
+        <w:t>- main process</w:t>
+      </w:r>
+      <w:r>
+        <w:rPr>
+          <w:rFonts w:ascii="Helvetica" w:eastAsia="新細明體" w:hAnsi="Helvetica" w:cs="Helvetica" w:hint="eastAsia"/>
+          <w:color w:val="333333"/>
+          <w:kern w:val="0"/>
+          <w:szCs w:val="24"/>
+        </w:rPr>
+        <w:t>維護一個</w:t>
+      </w:r>
+      <w:r>
+        <w:rPr>
+          <w:rFonts w:ascii="Helvetica" w:eastAsia="新細明體" w:hAnsi="Helvetica" w:cs="Helvetica"/>
+          <w:color w:val="333333"/>
+          <w:kern w:val="0"/>
+          <w:szCs w:val="24"/>
+        </w:rPr>
+        <w:t>local clock</w:t>
+      </w:r>
+      <w:r>
+        <w:rPr>
+          <w:rFonts w:ascii="Helvetica" w:eastAsia="新細明體" w:hAnsi="Helvetica" w:cs="Helvetica" w:hint="eastAsia"/>
+          <w:color w:val="333333"/>
+          <w:kern w:val="0"/>
+          <w:szCs w:val="24"/>
+        </w:rPr>
+        <w:t>，並在相對應的時間執行、</w:t>
+      </w:r>
+      <w:r>
+        <w:rPr>
+          <w:rFonts w:ascii="Helvetica" w:eastAsia="新細明體" w:hAnsi="Helvetica" w:cs="Helvetica"/>
+          <w:color w:val="333333"/>
+          <w:kern w:val="0"/>
+          <w:szCs w:val="24"/>
+        </w:rPr>
+        <w:t>block</w:t>
+      </w:r>
+      <w:r>
+        <w:rPr>
+          <w:rFonts w:ascii="Helvetica" w:eastAsia="新細明體" w:hAnsi="Helvetica" w:cs="Helvetica" w:hint="eastAsia"/>
+          <w:color w:val="333333"/>
+          <w:kern w:val="0"/>
+          <w:szCs w:val="24"/>
+        </w:rPr>
+        <w:t>、結束</w:t>
+      </w:r>
+      <w:r>
+        <w:rPr>
+          <w:rFonts w:ascii="Helvetica" w:eastAsia="新細明體" w:hAnsi="Helvetica" w:cs="Helvetica"/>
+          <w:color w:val="333333"/>
+          <w:kern w:val="0"/>
+          <w:szCs w:val="24"/>
+        </w:rPr>
+        <w:t>child processes</w:t>
       </w:r>
     </w:p>
     <w:p>
@@ -366,34 +348,115 @@
           <w:kern w:val="0"/>
           <w:szCs w:val="24"/>
         </w:rPr>
-        <w:t xml:space="preserve">- </w:t>
-      </w:r>
-      <w:r>
-        <w:rPr>
-          <w:rFonts w:ascii="Helvetica" w:eastAsia="新細明體" w:hAnsi="Helvetica" w:cs="Helvetica" w:hint="eastAsia"/>
-          <w:color w:val="333333"/>
-          <w:kern w:val="0"/>
-          <w:szCs w:val="24"/>
-        </w:rPr>
-        <w:t>使用</w:t>
-      </w:r>
-      <w:r>
-        <w:rPr>
-          <w:rFonts w:ascii="Helvetica" w:eastAsia="新細明體" w:hAnsi="Helvetica" w:cs="Helvetica"/>
-          <w:color w:val="333333"/>
-          <w:kern w:val="0"/>
-          <w:szCs w:val="24"/>
-        </w:rPr>
-        <w:t xml:space="preserve"> share memory</w:t>
-      </w:r>
-      <w:r>
-        <w:rPr>
-          <w:rFonts w:ascii="Helvetica" w:eastAsia="新細明體" w:hAnsi="Helvetica" w:cs="Helvetica" w:hint="eastAsia"/>
-          <w:color w:val="333333"/>
-          <w:kern w:val="0"/>
-          <w:szCs w:val="24"/>
-        </w:rPr>
-        <w:t>來</w:t>
+        <w:t>-</w:t>
+      </w:r>
+      <w:r>
+        <w:rPr>
+          <w:rFonts w:ascii="Helvetica" w:eastAsia="新細明體" w:hAnsi="Helvetica" w:cs="Helvetica" w:hint="eastAsia"/>
+          <w:color w:val="333333"/>
+          <w:kern w:val="0"/>
+          <w:szCs w:val="24"/>
+        </w:rPr>
+        <w:t xml:space="preserve"> </w:t>
+      </w:r>
+      <w:r>
+        <w:rPr>
+          <w:rFonts w:ascii="Helvetica" w:eastAsia="新細明體" w:hAnsi="Helvetica" w:cs="Helvetica" w:hint="eastAsia"/>
+          <w:color w:val="333333"/>
+          <w:kern w:val="0"/>
+          <w:szCs w:val="24"/>
+        </w:rPr>
+        <w:t>在</w:t>
+      </w:r>
+      <w:r>
+        <w:rPr>
+          <w:rFonts w:ascii="Helvetica" w:eastAsia="新細明體" w:hAnsi="Helvetica" w:cs="Helvetica"/>
+          <w:color w:val="333333"/>
+          <w:kern w:val="0"/>
+          <w:szCs w:val="24"/>
+        </w:rPr>
+        <w:t>child</w:t>
+      </w:r>
+      <w:r>
+        <w:rPr>
+          <w:rFonts w:ascii="Helvetica" w:eastAsia="新細明體" w:hAnsi="Helvetica" w:cs="Helvetica"/>
+          <w:color w:val="333333"/>
+          <w:kern w:val="0"/>
+          <w:szCs w:val="24"/>
+        </w:rPr>
+        <w:t xml:space="preserve"> processes</w:t>
+      </w:r>
+      <w:r>
+        <w:rPr>
+          <w:rFonts w:ascii="Helvetica" w:eastAsia="新細明體" w:hAnsi="Helvetica" w:cs="Helvetica" w:hint="eastAsia"/>
+          <w:color w:val="333333"/>
+          <w:kern w:val="0"/>
+          <w:szCs w:val="24"/>
+        </w:rPr>
+        <w:t>的那顆</w:t>
+      </w:r>
+      <w:r>
+        <w:rPr>
+          <w:rFonts w:ascii="Helvetica" w:eastAsia="新細明體" w:hAnsi="Helvetica" w:cs="Helvetica"/>
+          <w:color w:val="333333"/>
+          <w:kern w:val="0"/>
+          <w:szCs w:val="24"/>
+        </w:rPr>
+        <w:t>CPU</w:t>
+      </w:r>
+      <w:r>
+        <w:rPr>
+          <w:rFonts w:ascii="Helvetica" w:eastAsia="新細明體" w:hAnsi="Helvetica" w:cs="Helvetica" w:hint="eastAsia"/>
+          <w:color w:val="333333"/>
+          <w:kern w:val="0"/>
+          <w:szCs w:val="24"/>
+        </w:rPr>
+        <w:t>上，</w:t>
+      </w:r>
+      <w:r>
+        <w:rPr>
+          <w:rFonts w:ascii="Helvetica" w:eastAsia="新細明體" w:hAnsi="Helvetica" w:cs="Helvetica"/>
+          <w:color w:val="333333"/>
+          <w:kern w:val="0"/>
+          <w:szCs w:val="24"/>
+        </w:rPr>
+        <w:t>只有當下正在執行的</w:t>
+      </w:r>
+      <w:r>
+        <w:rPr>
+          <w:rFonts w:ascii="Helvetica" w:eastAsia="新細明體" w:hAnsi="Helvetica" w:cs="Helvetica"/>
+          <w:color w:val="333333"/>
+          <w:kern w:val="0"/>
+          <w:szCs w:val="24"/>
+        </w:rPr>
+        <w:t>process</w:t>
+      </w:r>
+      <w:r>
+        <w:rPr>
+          <w:rFonts w:ascii="Helvetica" w:eastAsia="新細明體" w:hAnsi="Helvetica" w:cs="Helvetica" w:hint="eastAsia"/>
+          <w:color w:val="333333"/>
+          <w:kern w:val="0"/>
+          <w:szCs w:val="24"/>
+        </w:rPr>
+        <w:t>會有</w:t>
+      </w:r>
+      <w:r>
+        <w:rPr>
+          <w:rFonts w:ascii="Helvetica" w:eastAsia="新細明體" w:hAnsi="Helvetica" w:cs="Helvetica"/>
+          <w:color w:val="333333"/>
+          <w:kern w:val="0"/>
+          <w:szCs w:val="24"/>
+        </w:rPr>
+        <w:t>較高的</w:t>
+      </w:r>
+      <w:r>
+        <w:rPr>
+          <w:rFonts w:ascii="Helvetica" w:eastAsia="新細明體" w:hAnsi="Helvetica" w:cs="Helvetica"/>
+          <w:color w:val="333333"/>
+          <w:kern w:val="0"/>
+          <w:szCs w:val="24"/>
+        </w:rPr>
+        <w:t>priority</w:t>
       </w:r>
     </w:p>
     <w:p>
@@ -401,143 +464,42 @@
         <w:widowControl/>
         <w:spacing w:before="192" w:after="192"/>
         <w:rPr>
-          <w:rFonts w:ascii="Helvetica" w:eastAsia="新細明體" w:hAnsi="Helvetica" w:cs="Helvetica"/>
-          <w:color w:val="333333"/>
-          <w:kern w:val="0"/>
-          <w:szCs w:val="24"/>
-        </w:rPr>
-      </w:pPr>
-      <w:r>
-        <w:rPr>
-          <w:rFonts w:ascii="Helvetica" w:eastAsia="新細明體" w:hAnsi="Helvetica" w:cs="Helvetica"/>
-          <w:color w:val="333333"/>
-          <w:kern w:val="0"/>
-          <w:szCs w:val="24"/>
-        </w:rPr>
-        <w:t>main process</w:t>
-      </w:r>
-      <w:r>
-        <w:rPr>
-          <w:rFonts w:ascii="Helvetica" w:eastAsia="新細明體" w:hAnsi="Helvetica" w:cs="Helvetica"/>
-          <w:color w:val="333333"/>
-          <w:kern w:val="0"/>
-          <w:szCs w:val="24"/>
-        </w:rPr>
-        <w:t>及之後</w:t>
-      </w:r>
-      <w:r>
-        <w:rPr>
-          <w:rFonts w:ascii="Helvetica" w:eastAsia="新細明體" w:hAnsi="Helvetica" w:cs="Helvetica"/>
-          <w:color w:val="333333"/>
-          <w:kern w:val="0"/>
-          <w:szCs w:val="24"/>
-        </w:rPr>
-        <w:t>fork</w:t>
-      </w:r>
-      <w:r>
-        <w:rPr>
-          <w:rFonts w:ascii="Helvetica" w:eastAsia="新細明體" w:hAnsi="Helvetica" w:cs="Helvetica"/>
-          <w:color w:val="333333"/>
-          <w:kern w:val="0"/>
-          <w:szCs w:val="24"/>
-        </w:rPr>
-        <w:t>的</w:t>
-      </w:r>
-      <w:r>
-        <w:rPr>
-          <w:rFonts w:ascii="Helvetica" w:eastAsia="新細明體" w:hAnsi="Helvetica" w:cs="Helvetica"/>
-          <w:color w:val="333333"/>
-          <w:kern w:val="0"/>
-          <w:szCs w:val="24"/>
-        </w:rPr>
-        <w:t>child</w:t>
-      </w:r>
-      <w:r>
-        <w:rPr>
-          <w:rFonts w:ascii="Helvetica" w:eastAsia="新細明體" w:hAnsi="Helvetica" w:cs="Helvetica"/>
-          <w:color w:val="333333"/>
-          <w:kern w:val="0"/>
-          <w:szCs w:val="24"/>
-        </w:rPr>
-        <w:t>們使用兩個不同的</w:t>
-      </w:r>
-      <w:proofErr w:type="spellStart"/>
-      <w:r>
-        <w:rPr>
-          <w:rFonts w:ascii="Helvetica" w:eastAsia="新細明體" w:hAnsi="Helvetica" w:cs="Helvetica"/>
-          <w:color w:val="333333"/>
-          <w:kern w:val="0"/>
-          <w:szCs w:val="24"/>
-        </w:rPr>
-        <w:t>prioirty</w:t>
-      </w:r>
-      <w:proofErr w:type="spellEnd"/>
-      <w:r>
-        <w:rPr>
-          <w:rFonts w:ascii="Helvetica" w:eastAsia="新細明體" w:hAnsi="Helvetica" w:cs="Helvetica"/>
-          <w:color w:val="333333"/>
-          <w:kern w:val="0"/>
-          <w:szCs w:val="24"/>
-        </w:rPr>
-        <w:t>，只有當下正在執行的</w:t>
-      </w:r>
-      <w:r>
-        <w:rPr>
-          <w:rFonts w:ascii="Helvetica" w:eastAsia="新細明體" w:hAnsi="Helvetica" w:cs="Helvetica"/>
-          <w:color w:val="333333"/>
-          <w:kern w:val="0"/>
-          <w:szCs w:val="24"/>
-        </w:rPr>
-        <w:t>process</w:t>
-      </w:r>
-      <w:r>
-        <w:rPr>
-          <w:rFonts w:ascii="Helvetica" w:eastAsia="新細明體" w:hAnsi="Helvetica" w:cs="Helvetica"/>
-          <w:color w:val="333333"/>
-          <w:kern w:val="0"/>
-          <w:szCs w:val="24"/>
-        </w:rPr>
-        <w:t>使用較高的</w:t>
-      </w:r>
-      <w:r>
-        <w:rPr>
-          <w:rFonts w:ascii="Helvetica" w:eastAsia="新細明體" w:hAnsi="Helvetica" w:cs="Helvetica"/>
-          <w:color w:val="333333"/>
-          <w:kern w:val="0"/>
-          <w:szCs w:val="24"/>
-        </w:rPr>
-        <w:t>priority(</w:t>
-      </w:r>
-      <w:r>
-        <w:rPr>
-          <w:rFonts w:ascii="Helvetica" w:eastAsia="新細明體" w:hAnsi="Helvetica" w:cs="Helvetica"/>
-          <w:color w:val="333333"/>
-          <w:kern w:val="0"/>
-          <w:szCs w:val="24"/>
-        </w:rPr>
-        <w:t>因此我只使用一顆</w:t>
-      </w:r>
-      <w:r>
-        <w:rPr>
-          <w:rFonts w:ascii="Helvetica" w:eastAsia="新細明體" w:hAnsi="Helvetica" w:cs="Helvetica"/>
-          <w:color w:val="333333"/>
-          <w:kern w:val="0"/>
-          <w:szCs w:val="24"/>
-        </w:rPr>
-        <w:t>CPU)</w:t>
-      </w:r>
-      <w:r>
-        <w:rPr>
-          <w:rFonts w:ascii="Helvetica" w:eastAsia="新細明體" w:hAnsi="Helvetica" w:cs="Helvetica"/>
-          <w:color w:val="333333"/>
-          <w:kern w:val="0"/>
-          <w:szCs w:val="24"/>
-        </w:rPr>
-        <w:t>。</w:t>
-      </w:r>
-      <w:r>
-        <w:rPr>
-          <w:rFonts w:ascii="Helvetica" w:eastAsia="新細明體" w:hAnsi="Helvetica" w:cs="Helvetica"/>
+          <w:rFonts w:ascii="Helvetica" w:eastAsia="新細明體" w:hAnsi="Helvetica" w:cs="Helvetica" w:hint="eastAsia"/>
+          <w:color w:val="333333"/>
+          <w:kern w:val="0"/>
+          <w:szCs w:val="24"/>
+        </w:rPr>
+      </w:pPr>
+      <w:r>
+        <w:rPr>
+          <w:rFonts w:ascii="Helvetica" w:eastAsia="新細明體" w:hAnsi="Helvetica" w:cs="Helvetica"/>
+          <w:color w:val="333333"/>
+          <w:kern w:val="0"/>
+          <w:szCs w:val="24"/>
+        </w:rPr>
+        <w:t xml:space="preserve">- </w:t>
+      </w:r>
+      <w:r>
+        <w:rPr>
+          <w:rFonts w:ascii="Helvetica" w:eastAsia="新細明體" w:hAnsi="Helvetica" w:cs="Helvetica" w:hint="eastAsia"/>
+          <w:color w:val="333333"/>
+          <w:kern w:val="0"/>
+          <w:szCs w:val="24"/>
+        </w:rPr>
+        <w:t>利用</w:t>
+      </w:r>
+      <w:r>
+        <w:rPr>
+          <w:rFonts w:ascii="Helvetica" w:eastAsia="新細明體" w:hAnsi="Helvetica" w:cs="Helvetica"/>
+          <w:color w:val="333333"/>
+          <w:kern w:val="0"/>
+          <w:szCs w:val="24"/>
+        </w:rPr>
+        <w:t>share memory</w:t>
+      </w:r>
+      <w:r>
+        <w:rPr>
+          <w:rFonts w:ascii="Helvetica" w:eastAsia="新細明體" w:hAnsi="Helvetica" w:cs="Helvetica" w:hint="eastAsia"/>
           <w:color w:val="333333"/>
           <w:kern w:val="0"/>
           <w:szCs w:val="24"/>
@@ -546,304 +508,57 @@
       </w:r>
       <w:r>
         <w:rPr>
-          <w:rFonts w:ascii="Helvetica" w:eastAsia="新細明體" w:hAnsi="Helvetica" w:cs="Helvetica"/>
-          <w:color w:val="333333"/>
-          <w:kern w:val="0"/>
-          <w:szCs w:val="24"/>
-        </w:rPr>
-        <w:t>使用</w:t>
-      </w:r>
-      <w:r>
-        <w:rPr>
-          <w:rFonts w:ascii="Helvetica" w:eastAsia="新細明體" w:hAnsi="Helvetica" w:cs="Helvetica"/>
-          <w:color w:val="333333"/>
-          <w:kern w:val="0"/>
-          <w:szCs w:val="24"/>
-        </w:rPr>
-        <w:t>share memory</w:t>
-      </w:r>
-      <w:r>
-        <w:rPr>
-          <w:rFonts w:ascii="Helvetica" w:eastAsia="新細明體" w:hAnsi="Helvetica" w:cs="Helvetica"/>
-          <w:color w:val="333333"/>
-          <w:kern w:val="0"/>
-          <w:szCs w:val="24"/>
-        </w:rPr>
-        <w:t>來存取</w:t>
-      </w:r>
-      <w:r>
-        <w:rPr>
-          <w:rFonts w:ascii="Helvetica" w:eastAsia="新細明體" w:hAnsi="Helvetica" w:cs="Helvetica"/>
-          <w:color w:val="333333"/>
-          <w:kern w:val="0"/>
-          <w:szCs w:val="24"/>
-        </w:rPr>
-        <w:t>clock</w:t>
-      </w:r>
-      <w:r>
-        <w:rPr>
-          <w:rFonts w:ascii="Helvetica" w:eastAsia="新細明體" w:hAnsi="Helvetica" w:cs="Helvetica"/>
-          <w:color w:val="333333"/>
-          <w:kern w:val="0"/>
-          <w:szCs w:val="24"/>
-        </w:rPr>
-        <w:t>以及每個</w:t>
-      </w:r>
-      <w:r>
-        <w:rPr>
-          <w:rFonts w:ascii="Helvetica" w:eastAsia="新細明體" w:hAnsi="Helvetica" w:cs="Helvetica"/>
-          <w:color w:val="333333"/>
-          <w:kern w:val="0"/>
-          <w:szCs w:val="24"/>
-        </w:rPr>
-        <w:t>task</w:t>
-      </w:r>
-      <w:r>
-        <w:rPr>
-          <w:rFonts w:ascii="Helvetica" w:eastAsia="新細明體" w:hAnsi="Helvetica" w:cs="Helvetica"/>
-          <w:color w:val="333333"/>
-          <w:kern w:val="0"/>
-          <w:szCs w:val="24"/>
-        </w:rPr>
-        <w:t>的資訊</w:t>
-      </w:r>
-      <w:r>
-        <w:rPr>
-          <w:rFonts w:ascii="Helvetica" w:eastAsia="新細明體" w:hAnsi="Helvetica" w:cs="Helvetica"/>
-          <w:color w:val="333333"/>
-          <w:kern w:val="0"/>
-          <w:szCs w:val="24"/>
-        </w:rPr>
-        <w:t>(</w:t>
-      </w:r>
-      <w:r>
-        <w:rPr>
-          <w:rFonts w:ascii="Helvetica" w:eastAsia="新細明體" w:hAnsi="Helvetica" w:cs="Helvetica"/>
-          <w:color w:val="333333"/>
-          <w:kern w:val="0"/>
-          <w:szCs w:val="24"/>
-        </w:rPr>
-        <w:t>進來時間、剩餘執行時間</w:t>
-      </w:r>
-      <w:r>
-        <w:rPr>
-          <w:rFonts w:ascii="Helvetica" w:eastAsia="新細明體" w:hAnsi="Helvetica" w:cs="Helvetica"/>
-          <w:color w:val="333333"/>
-          <w:kern w:val="0"/>
-          <w:szCs w:val="24"/>
-        </w:rPr>
-        <w:t>)</w:t>
-      </w:r>
-      <w:r>
-        <w:rPr>
-          <w:rFonts w:ascii="Helvetica" w:eastAsia="新細明體" w:hAnsi="Helvetica" w:cs="Helvetica"/>
-          <w:color w:val="333333"/>
-          <w:kern w:val="0"/>
-          <w:szCs w:val="24"/>
-        </w:rPr>
-        <w:t>等需要分享的資訊，這樣每支</w:t>
-      </w:r>
-      <w:r>
-        <w:rPr>
-          <w:rFonts w:ascii="Helvetica" w:eastAsia="新細明體" w:hAnsi="Helvetica" w:cs="Helvetica"/>
-          <w:color w:val="333333"/>
-          <w:kern w:val="0"/>
-          <w:szCs w:val="24"/>
-        </w:rPr>
-        <w:t>process</w:t>
-      </w:r>
-      <w:r>
-        <w:rPr>
-          <w:rFonts w:ascii="Helvetica" w:eastAsia="新細明體" w:hAnsi="Helvetica" w:cs="Helvetica"/>
-          <w:color w:val="333333"/>
-          <w:kern w:val="0"/>
-          <w:szCs w:val="24"/>
-        </w:rPr>
-        <w:t>都能看到現在會不會有人要進來，如果有就</w:t>
-      </w:r>
-      <w:r>
-        <w:rPr>
-          <w:rFonts w:ascii="Helvetica" w:eastAsia="新細明體" w:hAnsi="Helvetica" w:cs="Helvetica"/>
-          <w:color w:val="333333"/>
-          <w:kern w:val="0"/>
-          <w:szCs w:val="24"/>
-        </w:rPr>
-        <w:t>(</w:t>
-      </w:r>
-      <w:r>
-        <w:rPr>
-          <w:rFonts w:ascii="Helvetica" w:eastAsia="新細明體" w:hAnsi="Helvetica" w:cs="Helvetica"/>
-          <w:color w:val="333333"/>
-          <w:kern w:val="0"/>
-          <w:szCs w:val="24"/>
-        </w:rPr>
-        <w:t>以調整</w:t>
-      </w:r>
-      <w:r>
-        <w:rPr>
-          <w:rFonts w:ascii="Helvetica" w:eastAsia="新細明體" w:hAnsi="Helvetica" w:cs="Helvetica"/>
-          <w:color w:val="333333"/>
-          <w:kern w:val="0"/>
-          <w:szCs w:val="24"/>
-        </w:rPr>
-        <w:t>priority</w:t>
-      </w:r>
-      <w:r>
-        <w:rPr>
-          <w:rFonts w:ascii="Helvetica" w:eastAsia="新細明體" w:hAnsi="Helvetica" w:cs="Helvetica"/>
-          <w:color w:val="333333"/>
-          <w:kern w:val="0"/>
-          <w:szCs w:val="24"/>
-        </w:rPr>
-        <w:t>的方式</w:t>
-      </w:r>
-      <w:r>
-        <w:rPr>
-          <w:rFonts w:ascii="Helvetica" w:eastAsia="新細明體" w:hAnsi="Helvetica" w:cs="Helvetica"/>
-          <w:color w:val="333333"/>
-          <w:kern w:val="0"/>
-          <w:szCs w:val="24"/>
-        </w:rPr>
-        <w:t>)</w:t>
-      </w:r>
-      <w:r>
-        <w:rPr>
-          <w:rFonts w:ascii="Helvetica" w:eastAsia="新細明體" w:hAnsi="Helvetica" w:cs="Helvetica"/>
-          <w:color w:val="333333"/>
-          <w:kern w:val="0"/>
-          <w:szCs w:val="24"/>
-        </w:rPr>
-        <w:t>將</w:t>
-      </w:r>
-      <w:proofErr w:type="spellStart"/>
-      <w:r>
-        <w:rPr>
-          <w:rFonts w:ascii="Helvetica" w:eastAsia="新細明體" w:hAnsi="Helvetica" w:cs="Helvetica"/>
-          <w:color w:val="333333"/>
-          <w:kern w:val="0"/>
-          <w:szCs w:val="24"/>
-        </w:rPr>
-        <w:t>cpu</w:t>
-      </w:r>
-      <w:proofErr w:type="spellEnd"/>
-      <w:r>
-        <w:rPr>
-          <w:rFonts w:ascii="Helvetica" w:eastAsia="新細明體" w:hAnsi="Helvetica" w:cs="Helvetica"/>
-          <w:color w:val="333333"/>
-          <w:kern w:val="0"/>
-          <w:szCs w:val="24"/>
-        </w:rPr>
-        <w:t>歸還給</w:t>
-      </w:r>
-      <w:r>
-        <w:rPr>
-          <w:rFonts w:ascii="Helvetica" w:eastAsia="新細明體" w:hAnsi="Helvetica" w:cs="Helvetica"/>
-          <w:color w:val="333333"/>
-          <w:kern w:val="0"/>
-          <w:szCs w:val="24"/>
-        </w:rPr>
-        <w:t>main process</w:t>
-      </w:r>
-      <w:r>
-        <w:rPr>
-          <w:rFonts w:ascii="Helvetica" w:eastAsia="新細明體" w:hAnsi="Helvetica" w:cs="Helvetica"/>
-          <w:color w:val="333333"/>
-          <w:kern w:val="0"/>
-          <w:szCs w:val="24"/>
-        </w:rPr>
-        <w:t>，然後將這個時間點進來的</w:t>
-      </w:r>
-      <w:r>
-        <w:rPr>
-          <w:rFonts w:ascii="Helvetica" w:eastAsia="新細明體" w:hAnsi="Helvetica" w:cs="Helvetica"/>
-          <w:color w:val="333333"/>
-          <w:kern w:val="0"/>
-          <w:szCs w:val="24"/>
-        </w:rPr>
-        <w:t>task</w:t>
-      </w:r>
-      <w:r>
-        <w:rPr>
-          <w:rFonts w:ascii="Helvetica" w:eastAsia="新細明體" w:hAnsi="Helvetica" w:cs="Helvetica"/>
-          <w:color w:val="333333"/>
-          <w:kern w:val="0"/>
-          <w:szCs w:val="24"/>
-        </w:rPr>
-        <w:t>全部</w:t>
-      </w:r>
-      <w:r>
-        <w:rPr>
-          <w:rFonts w:ascii="Helvetica" w:eastAsia="新細明體" w:hAnsi="Helvetica" w:cs="Helvetica"/>
-          <w:color w:val="333333"/>
-          <w:kern w:val="0"/>
-          <w:szCs w:val="24"/>
-        </w:rPr>
-        <w:t>fork</w:t>
-      </w:r>
-      <w:r>
-        <w:rPr>
-          <w:rFonts w:ascii="Helvetica" w:eastAsia="新細明體" w:hAnsi="Helvetica" w:cs="Helvetica"/>
-          <w:color w:val="333333"/>
-          <w:kern w:val="0"/>
-          <w:szCs w:val="24"/>
-        </w:rPr>
-        <w:t>出來，再看是要交給上一位執行的</w:t>
-      </w:r>
-      <w:r>
-        <w:rPr>
-          <w:rFonts w:ascii="Helvetica" w:eastAsia="新細明體" w:hAnsi="Helvetica" w:cs="Helvetica"/>
-          <w:color w:val="333333"/>
-          <w:kern w:val="0"/>
-          <w:szCs w:val="24"/>
-        </w:rPr>
-        <w:t>process</w:t>
-      </w:r>
-      <w:r>
-        <w:rPr>
-          <w:rFonts w:ascii="Helvetica" w:eastAsia="新細明體" w:hAnsi="Helvetica" w:cs="Helvetica"/>
-          <w:color w:val="333333"/>
-          <w:kern w:val="0"/>
-          <w:szCs w:val="24"/>
-        </w:rPr>
-        <w:t>還是有人要</w:t>
-      </w:r>
-      <w:r>
-        <w:rPr>
-          <w:rFonts w:ascii="Helvetica" w:eastAsia="新細明體" w:hAnsi="Helvetica" w:cs="Helvetica"/>
-          <w:color w:val="333333"/>
-          <w:kern w:val="0"/>
-          <w:szCs w:val="24"/>
-        </w:rPr>
-        <w:t>preempt</w:t>
-      </w:r>
-      <w:r>
-        <w:rPr>
-          <w:rFonts w:ascii="Helvetica" w:eastAsia="新細明體" w:hAnsi="Helvetica" w:cs="Helvetica"/>
-          <w:color w:val="333333"/>
-          <w:kern w:val="0"/>
-          <w:szCs w:val="24"/>
-        </w:rPr>
-        <w:t>轉移</w:t>
-      </w:r>
-      <w:proofErr w:type="spellStart"/>
-      <w:r>
-        <w:rPr>
-          <w:rFonts w:ascii="Helvetica" w:eastAsia="新細明體" w:hAnsi="Helvetica" w:cs="Helvetica"/>
-          <w:color w:val="333333"/>
-          <w:kern w:val="0"/>
-          <w:szCs w:val="24"/>
-        </w:rPr>
-        <w:t>cpu</w:t>
-      </w:r>
-      <w:proofErr w:type="spellEnd"/>
-      <w:r>
-        <w:rPr>
-          <w:rFonts w:ascii="Helvetica" w:eastAsia="新細明體" w:hAnsi="Helvetica" w:cs="Helvetica"/>
-          <w:color w:val="333333"/>
-          <w:kern w:val="0"/>
-          <w:szCs w:val="24"/>
-        </w:rPr>
-        <w:t>。</w:t>
+          <w:rFonts w:ascii="Helvetica" w:eastAsia="新細明體" w:hAnsi="Helvetica" w:cs="Helvetica" w:hint="eastAsia"/>
+          <w:color w:val="333333"/>
+          <w:kern w:val="0"/>
+          <w:szCs w:val="24"/>
+        </w:rPr>
+        <w:t>來達到讓</w:t>
+      </w:r>
+      <w:r>
+        <w:rPr>
+          <w:rFonts w:ascii="Helvetica" w:eastAsia="新細明體" w:hAnsi="Helvetica" w:cs="Helvetica"/>
+          <w:color w:val="333333"/>
+          <w:kern w:val="0"/>
+          <w:szCs w:val="24"/>
+        </w:rPr>
+        <w:t>child processes</w:t>
+      </w:r>
+      <w:r>
+        <w:rPr>
+          <w:rFonts w:ascii="Helvetica" w:eastAsia="新細明體" w:hAnsi="Helvetica" w:cs="Helvetica" w:hint="eastAsia"/>
+          <w:color w:val="333333"/>
+          <w:kern w:val="0"/>
+          <w:szCs w:val="24"/>
+        </w:rPr>
+        <w:t>照著</w:t>
+      </w:r>
+      <w:r>
+        <w:rPr>
+          <w:rFonts w:ascii="Helvetica" w:eastAsia="新細明體" w:hAnsi="Helvetica" w:cs="Helvetica"/>
+          <w:color w:val="333333"/>
+          <w:kern w:val="0"/>
+          <w:szCs w:val="24"/>
+        </w:rPr>
+        <w:t>schedule</w:t>
+      </w:r>
+      <w:r>
+        <w:rPr>
+          <w:rFonts w:ascii="Helvetica" w:eastAsia="新細明體" w:hAnsi="Helvetica" w:cs="Helvetica" w:hint="eastAsia"/>
+          <w:color w:val="333333"/>
+          <w:kern w:val="0"/>
+          <w:szCs w:val="24"/>
+        </w:rPr>
+        <w:t>的時間</w:t>
+      </w:r>
+      <w:r>
+        <w:rPr>
+          <w:rFonts w:ascii="Helvetica" w:eastAsia="新細明體" w:hAnsi="Helvetica" w:cs="Helvetica"/>
+          <w:color w:val="333333"/>
+          <w:kern w:val="0"/>
+          <w:szCs w:val="24"/>
+        </w:rPr>
+        <w:t>terminate</w:t>
       </w:r>
     </w:p>
     <w:p>
@@ -900,7 +615,7 @@
         <w:widowControl/>
         <w:spacing w:before="192" w:after="192"/>
         <w:rPr>
-          <w:rFonts w:ascii="Helvetica" w:eastAsia="新細明體" w:hAnsi="Helvetica" w:cs="Helvetica" w:hint="eastAsia"/>
+          <w:rFonts w:ascii="Helvetica" w:eastAsia="新細明體" w:hAnsi="Helvetica" w:cs="Helvetica"/>
           <w:color w:val="333333"/>
           <w:kern w:val="0"/>
           <w:szCs w:val="24"/>
@@ -930,7 +645,7 @@
         <w:widowControl/>
         <w:spacing w:before="192" w:after="192"/>
         <w:rPr>
-          <w:rFonts w:ascii="Helvetica" w:eastAsia="新細明體" w:hAnsi="Helvetica" w:cs="Helvetica" w:hint="eastAsia"/>
+          <w:rFonts w:ascii="Helvetica" w:eastAsia="新細明體" w:hAnsi="Helvetica" w:cs="Helvetica"/>
           <w:color w:val="333333"/>
           <w:kern w:val="0"/>
           <w:szCs w:val="24"/>
@@ -961,7 +676,25 @@
           <w:kern w:val="0"/>
           <w:szCs w:val="24"/>
         </w:rPr>
-        <w:t>，先來的先執行。</w:t>
+        <w:t>，先</w:t>
+      </w:r>
+      <w:r>
+        <w:rPr>
+          <w:rFonts w:ascii="Helvetica" w:eastAsia="新細明體" w:hAnsi="Helvetica" w:cs="Helvetica"/>
+          <w:color w:val="333333"/>
+          <w:kern w:val="0"/>
+          <w:szCs w:val="24"/>
+        </w:rPr>
+        <w:t>ready</w:t>
+      </w:r>
+      <w:r>
+        <w:rPr>
+          <w:rFonts w:ascii="Helvetica" w:eastAsia="新細明體" w:hAnsi="Helvetica" w:cs="Helvetica" w:hint="eastAsia"/>
+          <w:color w:val="333333"/>
+          <w:kern w:val="0"/>
+          <w:szCs w:val="24"/>
+        </w:rPr>
+        <w:t>的先執行</w:t>
       </w:r>
     </w:p>
     <w:p>
@@ -969,7 +702,7 @@
         <w:widowControl/>
         <w:spacing w:before="192" w:after="192"/>
         <w:rPr>
-          <w:rFonts w:ascii="Helvetica" w:eastAsia="新細明體" w:hAnsi="Helvetica" w:cs="Helvetica" w:hint="eastAsia"/>
+          <w:rFonts w:ascii="Helvetica" w:eastAsia="新細明體" w:hAnsi="Helvetica" w:cs="Helvetica"/>
           <w:color w:val="333333"/>
           <w:kern w:val="0"/>
           <w:szCs w:val="24"/>
@@ -1074,7 +807,7 @@
         <w:widowControl/>
         <w:spacing w:before="192" w:after="192"/>
         <w:rPr>
-          <w:rFonts w:ascii="Helvetica" w:eastAsia="新細明體" w:hAnsi="Helvetica" w:cs="Helvetica" w:hint="eastAsia"/>
+          <w:rFonts w:ascii="Helvetica" w:eastAsia="新細明體" w:hAnsi="Helvetica" w:cs="Helvetica"/>
           <w:color w:val="333333"/>
           <w:kern w:val="0"/>
           <w:szCs w:val="24"/>
@@ -1285,7 +1018,7 @@
         <w:widowControl/>
         <w:spacing w:before="192" w:after="192"/>
         <w:rPr>
-          <w:rFonts w:ascii="Helvetica" w:eastAsia="新細明體" w:hAnsi="Helvetica" w:cs="Helvetica" w:hint="eastAsia"/>
+          <w:rFonts w:ascii="Helvetica" w:eastAsia="新細明體" w:hAnsi="Helvetica" w:cs="Helvetica"/>
           <w:color w:val="333333"/>
           <w:kern w:val="0"/>
           <w:szCs w:val="24"/>
@@ -1306,7 +1039,7 @@
         <w:widowControl/>
         <w:spacing w:before="192" w:after="192"/>
         <w:rPr>
-          <w:rFonts w:ascii="Helvetica" w:eastAsia="新細明體" w:hAnsi="Helvetica" w:cs="Helvetica" w:hint="eastAsia"/>
+          <w:rFonts w:ascii="Helvetica" w:eastAsia="新細明體" w:hAnsi="Helvetica" w:cs="Helvetica"/>
           <w:color w:val="333333"/>
           <w:kern w:val="0"/>
           <w:szCs w:val="24"/>
@@ -1399,7 +1132,7 @@
         <w:widowControl/>
         <w:spacing w:before="192" w:after="192"/>
         <w:rPr>
-          <w:rFonts w:ascii="Helvetica" w:eastAsia="新細明體" w:hAnsi="Helvetica" w:cs="Helvetica" w:hint="eastAsia"/>
+          <w:rFonts w:ascii="Helvetica" w:eastAsia="新細明體" w:hAnsi="Helvetica" w:cs="Helvetica"/>
           <w:color w:val="333333"/>
           <w:kern w:val="0"/>
           <w:szCs w:val="24"/>
@@ -1433,6 +1166,192 @@
           <w:kern w:val="0"/>
           <w:szCs w:val="24"/>
         </w:rPr>
+        <w:t xml:space="preserve">- </w:t>
+      </w:r>
+      <w:r>
+        <w:rPr>
+          <w:rFonts w:ascii="Helvetica" w:eastAsia="新細明體" w:hAnsi="Helvetica" w:cs="Helvetica" w:hint="eastAsia"/>
+          <w:color w:val="333333"/>
+          <w:kern w:val="0"/>
+          <w:szCs w:val="24"/>
+        </w:rPr>
+        <w:t>將所有</w:t>
+      </w:r>
+      <w:r>
+        <w:rPr>
+          <w:rFonts w:ascii="Helvetica" w:eastAsia="新細明體" w:hAnsi="Helvetica" w:cs="Helvetica" w:hint="eastAsia"/>
+          <w:color w:val="333333"/>
+          <w:kern w:val="0"/>
+          <w:szCs w:val="24"/>
+        </w:rPr>
+        <w:t>process</w:t>
+      </w:r>
+      <w:r>
+        <w:rPr>
+          <w:rFonts w:ascii="Helvetica" w:eastAsia="新細明體" w:hAnsi="Helvetica" w:cs="Helvetica" w:hint="eastAsia"/>
+          <w:color w:val="333333"/>
+          <w:kern w:val="0"/>
+          <w:szCs w:val="24"/>
+        </w:rPr>
+        <w:t>按照</w:t>
+      </w:r>
+      <w:r>
+        <w:rPr>
+          <w:rFonts w:ascii="Helvetica" w:eastAsia="新細明體" w:hAnsi="Helvetica" w:cs="Helvetica" w:hint="eastAsia"/>
+          <w:color w:val="333333"/>
+          <w:kern w:val="0"/>
+          <w:szCs w:val="24"/>
+        </w:rPr>
+        <w:t>ready time</w:t>
+      </w:r>
+      <w:r>
+        <w:rPr>
+          <w:rFonts w:ascii="Helvetica" w:eastAsia="新細明體" w:hAnsi="Helvetica" w:cs="Helvetica" w:hint="eastAsia"/>
+          <w:color w:val="333333"/>
+          <w:kern w:val="0"/>
+          <w:szCs w:val="24"/>
+        </w:rPr>
+        <w:t>由小到大排序</w:t>
+      </w:r>
+    </w:p>
+    <w:p>
+      <w:pPr>
+        <w:widowControl/>
+        <w:spacing w:before="192" w:after="192"/>
+        <w:rPr>
+          <w:rFonts w:ascii="Helvetica" w:eastAsia="新細明體" w:hAnsi="Helvetica" w:cs="Helvetica"/>
+          <w:color w:val="333333"/>
+          <w:kern w:val="0"/>
+          <w:szCs w:val="24"/>
+        </w:rPr>
+      </w:pPr>
+      <w:r>
+        <w:rPr>
+          <w:rFonts w:ascii="Helvetica" w:eastAsia="新細明體" w:hAnsi="Helvetica" w:cs="Helvetica"/>
+          <w:color w:val="333333"/>
+          <w:kern w:val="0"/>
+          <w:szCs w:val="24"/>
+        </w:rPr>
+        <w:t>-</w:t>
+      </w:r>
+      <w:r>
+        <w:rPr>
+          <w:rFonts w:ascii="Helvetica" w:eastAsia="新細明體" w:hAnsi="Helvetica" w:cs="Helvetica" w:hint="eastAsia"/>
+          <w:color w:val="333333"/>
+          <w:kern w:val="0"/>
+          <w:szCs w:val="24"/>
+        </w:rPr>
+        <w:t xml:space="preserve"> </w:t>
+      </w:r>
+      <w:r>
+        <w:rPr>
+          <w:rFonts w:ascii="Helvetica" w:eastAsia="新細明體" w:hAnsi="Helvetica" w:cs="Helvetica" w:hint="eastAsia"/>
+          <w:color w:val="333333"/>
+          <w:kern w:val="0"/>
+          <w:szCs w:val="24"/>
+        </w:rPr>
+        <w:t>對</w:t>
+      </w:r>
+      <w:r>
+        <w:rPr>
+          <w:rFonts w:ascii="Helvetica" w:eastAsia="新細明體" w:hAnsi="Helvetica" w:cs="Helvetica" w:hint="eastAsia"/>
+          <w:color w:val="333333"/>
+          <w:kern w:val="0"/>
+          <w:szCs w:val="24"/>
+        </w:rPr>
+        <w:t>於每個</w:t>
+      </w:r>
+      <w:r>
+        <w:rPr>
+          <w:rFonts w:ascii="Helvetica" w:eastAsia="新細明體" w:hAnsi="Helvetica" w:cs="Helvetica" w:hint="eastAsia"/>
+          <w:color w:val="333333"/>
+          <w:kern w:val="0"/>
+          <w:szCs w:val="24"/>
+        </w:rPr>
+        <w:t>process</w:t>
+      </w:r>
+      <w:r>
+        <w:rPr>
+          <w:rFonts w:ascii="Helvetica" w:eastAsia="新細明體" w:hAnsi="Helvetica" w:cs="Helvetica" w:hint="eastAsia"/>
+          <w:color w:val="333333"/>
+          <w:kern w:val="0"/>
+          <w:szCs w:val="24"/>
+        </w:rPr>
+        <w:t>，若其</w:t>
+      </w:r>
+      <w:r>
+        <w:rPr>
+          <w:rFonts w:ascii="Helvetica" w:eastAsia="新細明體" w:hAnsi="Helvetica" w:cs="Helvetica" w:hint="eastAsia"/>
+          <w:color w:val="333333"/>
+          <w:kern w:val="0"/>
+          <w:szCs w:val="24"/>
+        </w:rPr>
+        <w:t>ready time</w:t>
+      </w:r>
+      <w:r>
+        <w:rPr>
+          <w:rFonts w:ascii="Helvetica" w:eastAsia="新細明體" w:hAnsi="Helvetica" w:cs="Helvetica" w:hint="eastAsia"/>
+          <w:color w:val="333333"/>
+          <w:kern w:val="0"/>
+          <w:szCs w:val="24"/>
+        </w:rPr>
+        <w:t>為當前的時間，則將該</w:t>
+      </w:r>
+      <w:r>
+        <w:rPr>
+          <w:rFonts w:ascii="Helvetica" w:eastAsia="新細明體" w:hAnsi="Helvetica" w:cs="Helvetica" w:hint="eastAsia"/>
+          <w:color w:val="333333"/>
+          <w:kern w:val="0"/>
+          <w:szCs w:val="24"/>
+        </w:rPr>
+        <w:t>process</w:t>
+      </w:r>
+      <w:r>
+        <w:rPr>
+          <w:rFonts w:ascii="Helvetica" w:eastAsia="新細明體" w:hAnsi="Helvetica" w:cs="Helvetica" w:hint="eastAsia"/>
+          <w:color w:val="333333"/>
+          <w:kern w:val="0"/>
+          <w:szCs w:val="24"/>
+        </w:rPr>
+        <w:t>放入</w:t>
+      </w:r>
+      <w:r>
+        <w:rPr>
+          <w:rFonts w:ascii="Helvetica" w:eastAsia="新細明體" w:hAnsi="Helvetica" w:cs="Helvetica" w:hint="eastAsia"/>
+          <w:color w:val="333333"/>
+          <w:kern w:val="0"/>
+          <w:szCs w:val="24"/>
+        </w:rPr>
+        <w:t>queue</w:t>
+      </w:r>
+      <w:r>
+        <w:rPr>
+          <w:rFonts w:ascii="Helvetica" w:eastAsia="新細明體" w:hAnsi="Helvetica" w:cs="Helvetica" w:hint="eastAsia"/>
+          <w:color w:val="333333"/>
+          <w:kern w:val="0"/>
+          <w:szCs w:val="24"/>
+        </w:rPr>
+        <w:t>中</w:t>
+      </w:r>
+    </w:p>
+    <w:p>
+      <w:pPr>
+        <w:widowControl/>
+        <w:spacing w:before="192" w:after="192"/>
+        <w:rPr>
+          <w:rFonts w:ascii="Helvetica" w:eastAsia="新細明體" w:hAnsi="Helvetica" w:cs="Helvetica"/>
+          <w:color w:val="333333"/>
+          <w:kern w:val="0"/>
+          <w:szCs w:val="24"/>
+        </w:rPr>
+      </w:pPr>
+      <w:r>
+        <w:rPr>
+          <w:rFonts w:ascii="Helvetica" w:eastAsia="新細明體" w:hAnsi="Helvetica" w:cs="Helvetica"/>
+          <w:color w:val="333333"/>
+          <w:kern w:val="0"/>
+          <w:szCs w:val="24"/>
+        </w:rPr>
         <w:lastRenderedPageBreak/>
         <w:t xml:space="preserve">- </w:t>
       </w:r>
@@ -1443,7 +1362,7 @@
           <w:kern w:val="0"/>
           <w:szCs w:val="24"/>
         </w:rPr>
-        <w:t>將所有</w:t>
+        <w:t>如果目前沒有在執行</w:t>
       </w:r>
       <w:r>
         <w:rPr>
@@ -1461,73 +1380,25 @@
           <w:kern w:val="0"/>
           <w:szCs w:val="24"/>
         </w:rPr>
-        <w:t>按照</w:t>
-      </w:r>
-      <w:r>
-        <w:rPr>
-          <w:rFonts w:ascii="Helvetica" w:eastAsia="新細明體" w:hAnsi="Helvetica" w:cs="Helvetica" w:hint="eastAsia"/>
-          <w:color w:val="333333"/>
-          <w:kern w:val="0"/>
-          <w:szCs w:val="24"/>
-        </w:rPr>
-        <w:t>ready time</w:t>
-      </w:r>
-      <w:r>
-        <w:rPr>
-          <w:rFonts w:ascii="Helvetica" w:eastAsia="新細明體" w:hAnsi="Helvetica" w:cs="Helvetica" w:hint="eastAsia"/>
-          <w:color w:val="333333"/>
-          <w:kern w:val="0"/>
-          <w:szCs w:val="24"/>
-        </w:rPr>
-        <w:t>由小到大排序</w:t>
-      </w:r>
-    </w:p>
-    <w:p>
-      <w:pPr>
-        <w:widowControl/>
-        <w:spacing w:before="192" w:after="192"/>
-        <w:rPr>
-          <w:rFonts w:ascii="Helvetica" w:eastAsia="新細明體" w:hAnsi="Helvetica" w:cs="Helvetica" w:hint="eastAsia"/>
-          <w:color w:val="333333"/>
-          <w:kern w:val="0"/>
-          <w:szCs w:val="24"/>
-        </w:rPr>
-      </w:pPr>
-      <w:r>
-        <w:rPr>
-          <w:rFonts w:ascii="Helvetica" w:eastAsia="新細明體" w:hAnsi="Helvetica" w:cs="Helvetica"/>
-          <w:color w:val="333333"/>
-          <w:kern w:val="0"/>
-          <w:szCs w:val="24"/>
-        </w:rPr>
-        <w:t>-</w:t>
-      </w:r>
-      <w:r>
-        <w:rPr>
-          <w:rFonts w:ascii="Helvetica" w:eastAsia="新細明體" w:hAnsi="Helvetica" w:cs="Helvetica" w:hint="eastAsia"/>
-          <w:color w:val="333333"/>
-          <w:kern w:val="0"/>
-          <w:szCs w:val="24"/>
-        </w:rPr>
-        <w:t xml:space="preserve"> </w:t>
-      </w:r>
-      <w:r>
-        <w:rPr>
-          <w:rFonts w:ascii="Helvetica" w:eastAsia="新細明體" w:hAnsi="Helvetica" w:cs="Helvetica" w:hint="eastAsia"/>
-          <w:color w:val="333333"/>
-          <w:kern w:val="0"/>
-          <w:szCs w:val="24"/>
-        </w:rPr>
-        <w:t>對</w:t>
-      </w:r>
-      <w:r>
-        <w:rPr>
-          <w:rFonts w:ascii="Helvetica" w:eastAsia="新細明體" w:hAnsi="Helvetica" w:cs="Helvetica" w:hint="eastAsia"/>
-          <w:color w:val="333333"/>
-          <w:kern w:val="0"/>
-          <w:szCs w:val="24"/>
-        </w:rPr>
-        <w:t>於每個</w:t>
+        <w:t>，並且</w:t>
+      </w:r>
+      <w:r>
+        <w:rPr>
+          <w:rFonts w:ascii="Helvetica" w:eastAsia="新細明體" w:hAnsi="Helvetica" w:cs="Helvetica" w:hint="eastAsia"/>
+          <w:color w:val="333333"/>
+          <w:kern w:val="0"/>
+          <w:szCs w:val="24"/>
+        </w:rPr>
+        <w:t>queue</w:t>
+      </w:r>
+      <w:r>
+        <w:rPr>
+          <w:rFonts w:ascii="Helvetica" w:eastAsia="新細明體" w:hAnsi="Helvetica" w:cs="Helvetica" w:hint="eastAsia"/>
+          <w:color w:val="333333"/>
+          <w:kern w:val="0"/>
+          <w:szCs w:val="24"/>
+        </w:rPr>
+        <w:t>中有</w:t>
       </w:r>
       <w:r>
         <w:rPr>
@@ -1545,25 +1416,25 @@
           <w:kern w:val="0"/>
           <w:szCs w:val="24"/>
         </w:rPr>
-        <w:t>，若其</w:t>
-      </w:r>
-      <w:r>
-        <w:rPr>
-          <w:rFonts w:ascii="Helvetica" w:eastAsia="新細明體" w:hAnsi="Helvetica" w:cs="Helvetica" w:hint="eastAsia"/>
-          <w:color w:val="333333"/>
-          <w:kern w:val="0"/>
-          <w:szCs w:val="24"/>
-        </w:rPr>
-        <w:t>ready time</w:t>
-      </w:r>
-      <w:r>
-        <w:rPr>
-          <w:rFonts w:ascii="Helvetica" w:eastAsia="新細明體" w:hAnsi="Helvetica" w:cs="Helvetica" w:hint="eastAsia"/>
-          <w:color w:val="333333"/>
-          <w:kern w:val="0"/>
-          <w:szCs w:val="24"/>
-        </w:rPr>
-        <w:t>為當前的時間，則將該</w:t>
+        <w:t>，則從</w:t>
+      </w:r>
+      <w:r>
+        <w:rPr>
+          <w:rFonts w:ascii="Helvetica" w:eastAsia="新細明體" w:hAnsi="Helvetica" w:cs="Helvetica" w:hint="eastAsia"/>
+          <w:color w:val="333333"/>
+          <w:kern w:val="0"/>
+          <w:szCs w:val="24"/>
+        </w:rPr>
+        <w:t>queue</w:t>
+      </w:r>
+      <w:r>
+        <w:rPr>
+          <w:rFonts w:ascii="Helvetica" w:eastAsia="新細明體" w:hAnsi="Helvetica" w:cs="Helvetica" w:hint="eastAsia"/>
+          <w:color w:val="333333"/>
+          <w:kern w:val="0"/>
+          <w:szCs w:val="24"/>
+        </w:rPr>
+        <w:t>中取出</w:t>
       </w:r>
       <w:r>
         <w:rPr>
@@ -1581,144 +1452,6 @@
           <w:kern w:val="0"/>
           <w:szCs w:val="24"/>
         </w:rPr>
-        <w:t>放入</w:t>
-      </w:r>
-      <w:r>
-        <w:rPr>
-          <w:rFonts w:ascii="Helvetica" w:eastAsia="新細明體" w:hAnsi="Helvetica" w:cs="Helvetica" w:hint="eastAsia"/>
-          <w:color w:val="333333"/>
-          <w:kern w:val="0"/>
-          <w:szCs w:val="24"/>
-        </w:rPr>
-        <w:t>queue</w:t>
-      </w:r>
-      <w:r>
-        <w:rPr>
-          <w:rFonts w:ascii="Helvetica" w:eastAsia="新細明體" w:hAnsi="Helvetica" w:cs="Helvetica" w:hint="eastAsia"/>
-          <w:color w:val="333333"/>
-          <w:kern w:val="0"/>
-          <w:szCs w:val="24"/>
-        </w:rPr>
-        <w:t>中</w:t>
-      </w:r>
-    </w:p>
-    <w:p>
-      <w:pPr>
-        <w:widowControl/>
-        <w:spacing w:before="192" w:after="192"/>
-        <w:rPr>
-          <w:rFonts w:ascii="Helvetica" w:eastAsia="新細明體" w:hAnsi="Helvetica" w:cs="Helvetica" w:hint="eastAsia"/>
-          <w:color w:val="333333"/>
-          <w:kern w:val="0"/>
-          <w:szCs w:val="24"/>
-        </w:rPr>
-      </w:pPr>
-      <w:r>
-        <w:rPr>
-          <w:rFonts w:ascii="Helvetica" w:eastAsia="新細明體" w:hAnsi="Helvetica" w:cs="Helvetica"/>
-          <w:color w:val="333333"/>
-          <w:kern w:val="0"/>
-          <w:szCs w:val="24"/>
-        </w:rPr>
-        <w:t xml:space="preserve">- </w:t>
-      </w:r>
-      <w:r>
-        <w:rPr>
-          <w:rFonts w:ascii="Helvetica" w:eastAsia="新細明體" w:hAnsi="Helvetica" w:cs="Helvetica" w:hint="eastAsia"/>
-          <w:color w:val="333333"/>
-          <w:kern w:val="0"/>
-          <w:szCs w:val="24"/>
-        </w:rPr>
-        <w:t>如果目前沒有在執行</w:t>
-      </w:r>
-      <w:r>
-        <w:rPr>
-          <w:rFonts w:ascii="Helvetica" w:eastAsia="新細明體" w:hAnsi="Helvetica" w:cs="Helvetica" w:hint="eastAsia"/>
-          <w:color w:val="333333"/>
-          <w:kern w:val="0"/>
-          <w:szCs w:val="24"/>
-        </w:rPr>
-        <w:t>process</w:t>
-      </w:r>
-      <w:r>
-        <w:rPr>
-          <w:rFonts w:ascii="Helvetica" w:eastAsia="新細明體" w:hAnsi="Helvetica" w:cs="Helvetica" w:hint="eastAsia"/>
-          <w:color w:val="333333"/>
-          <w:kern w:val="0"/>
-          <w:szCs w:val="24"/>
-        </w:rPr>
-        <w:t>，並且</w:t>
-      </w:r>
-      <w:r>
-        <w:rPr>
-          <w:rFonts w:ascii="Helvetica" w:eastAsia="新細明體" w:hAnsi="Helvetica" w:cs="Helvetica" w:hint="eastAsia"/>
-          <w:color w:val="333333"/>
-          <w:kern w:val="0"/>
-          <w:szCs w:val="24"/>
-        </w:rPr>
-        <w:t>queue</w:t>
-      </w:r>
-      <w:r>
-        <w:rPr>
-          <w:rFonts w:ascii="Helvetica" w:eastAsia="新細明體" w:hAnsi="Helvetica" w:cs="Helvetica" w:hint="eastAsia"/>
-          <w:color w:val="333333"/>
-          <w:kern w:val="0"/>
-          <w:szCs w:val="24"/>
-        </w:rPr>
-        <w:t>中有</w:t>
-      </w:r>
-      <w:r>
-        <w:rPr>
-          <w:rFonts w:ascii="Helvetica" w:eastAsia="新細明體" w:hAnsi="Helvetica" w:cs="Helvetica" w:hint="eastAsia"/>
-          <w:color w:val="333333"/>
-          <w:kern w:val="0"/>
-          <w:szCs w:val="24"/>
-        </w:rPr>
-        <w:t>process</w:t>
-      </w:r>
-      <w:r>
-        <w:rPr>
-          <w:rFonts w:ascii="Helvetica" w:eastAsia="新細明體" w:hAnsi="Helvetica" w:cs="Helvetica" w:hint="eastAsia"/>
-          <w:color w:val="333333"/>
-          <w:kern w:val="0"/>
-          <w:szCs w:val="24"/>
-        </w:rPr>
-        <w:t>，則從</w:t>
-      </w:r>
-      <w:r>
-        <w:rPr>
-          <w:rFonts w:ascii="Helvetica" w:eastAsia="新細明體" w:hAnsi="Helvetica" w:cs="Helvetica" w:hint="eastAsia"/>
-          <w:color w:val="333333"/>
-          <w:kern w:val="0"/>
-          <w:szCs w:val="24"/>
-        </w:rPr>
-        <w:t>queue</w:t>
-      </w:r>
-      <w:r>
-        <w:rPr>
-          <w:rFonts w:ascii="Helvetica" w:eastAsia="新細明體" w:hAnsi="Helvetica" w:cs="Helvetica" w:hint="eastAsia"/>
-          <w:color w:val="333333"/>
-          <w:kern w:val="0"/>
-          <w:szCs w:val="24"/>
-        </w:rPr>
-        <w:t>中取出</w:t>
-      </w:r>
-      <w:r>
-        <w:rPr>
-          <w:rFonts w:ascii="Helvetica" w:eastAsia="新細明體" w:hAnsi="Helvetica" w:cs="Helvetica" w:hint="eastAsia"/>
-          <w:color w:val="333333"/>
-          <w:kern w:val="0"/>
-          <w:szCs w:val="24"/>
-        </w:rPr>
-        <w:t>process</w:t>
-      </w:r>
-      <w:r>
-        <w:rPr>
-          <w:rFonts w:ascii="Helvetica" w:eastAsia="新細明體" w:hAnsi="Helvetica" w:cs="Helvetica" w:hint="eastAsia"/>
-          <w:color w:val="333333"/>
-          <w:kern w:val="0"/>
-          <w:szCs w:val="24"/>
-        </w:rPr>
         <w:t>執行，若在執行一個</w:t>
       </w:r>
       <w:r>
@@ -1782,7 +1515,25 @@
           <w:kern w:val="0"/>
           <w:szCs w:val="24"/>
         </w:rPr>
-        <w:t>減少一個週期，並將該</w:t>
+        <w:t>減少一個</w:t>
+      </w:r>
+      <w:r>
+        <w:rPr>
+          <w:rFonts w:ascii="Helvetica" w:eastAsia="新細明體" w:hAnsi="Helvetica" w:cs="Helvetica"/>
+          <w:color w:val="333333"/>
+          <w:kern w:val="0"/>
+          <w:szCs w:val="24"/>
+        </w:rPr>
+        <w:t>Time Quantum</w:t>
+      </w:r>
+      <w:r>
+        <w:rPr>
+          <w:rFonts w:ascii="Helvetica" w:eastAsia="新細明體" w:hAnsi="Helvetica" w:cs="Helvetica" w:hint="eastAsia"/>
+          <w:color w:val="333333"/>
+          <w:kern w:val="0"/>
+          <w:szCs w:val="24"/>
+        </w:rPr>
+        <w:t>，並將該</w:t>
       </w:r>
       <w:r>
         <w:rPr>
@@ -1977,7 +1728,7 @@
         <w:widowControl/>
         <w:spacing w:before="192" w:after="192"/>
         <w:rPr>
-          <w:rFonts w:ascii="Helvetica" w:eastAsia="新細明體" w:hAnsi="Helvetica" w:cs="Helvetica" w:hint="eastAsia"/>
+          <w:rFonts w:ascii="Helvetica" w:eastAsia="新細明體" w:hAnsi="Helvetica" w:cs="Helvetica"/>
           <w:color w:val="333333"/>
           <w:kern w:val="0"/>
           <w:szCs w:val="24"/>
@@ -2100,7 +1851,7 @@
         <w:widowControl/>
         <w:spacing w:before="192" w:after="192"/>
         <w:rPr>
-          <w:rFonts w:ascii="Helvetica" w:eastAsia="新細明體" w:hAnsi="Helvetica" w:cs="Helvetica" w:hint="eastAsia"/>
+          <w:rFonts w:ascii="Helvetica" w:eastAsia="新細明體" w:hAnsi="Helvetica" w:cs="Helvetica"/>
           <w:color w:val="333333"/>
           <w:kern w:val="0"/>
           <w:szCs w:val="24"/>
@@ -2305,7 +2056,7 @@
         <w:widowControl/>
         <w:spacing w:before="192" w:after="192"/>
         <w:rPr>
-          <w:rFonts w:ascii="Helvetica" w:eastAsia="新細明體" w:hAnsi="Helvetica" w:cs="Helvetica" w:hint="eastAsia"/>
+          <w:rFonts w:ascii="Helvetica" w:eastAsia="新細明體" w:hAnsi="Helvetica" w:cs="Helvetica"/>
           <w:color w:val="333333"/>
           <w:kern w:val="0"/>
           <w:szCs w:val="24"/>
@@ -2380,7 +2131,7 @@
         <w:widowControl/>
         <w:spacing w:before="192" w:after="192"/>
         <w:rPr>
-          <w:rFonts w:ascii="Helvetica" w:eastAsia="新細明體" w:hAnsi="Helvetica" w:cs="Helvetica" w:hint="eastAsia"/>
+          <w:rFonts w:ascii="Helvetica" w:eastAsia="新細明體" w:hAnsi="Helvetica" w:cs="Helvetica"/>
           <w:color w:val="333333"/>
           <w:kern w:val="0"/>
           <w:szCs w:val="24"/>
@@ -2401,7 +2152,7 @@
         <w:widowControl/>
         <w:spacing w:before="192" w:after="192"/>
         <w:rPr>
-          <w:rFonts w:ascii="Helvetica" w:eastAsia="新細明體" w:hAnsi="Helvetica" w:cs="Helvetica" w:hint="eastAsia"/>
+          <w:rFonts w:ascii="Helvetica" w:eastAsia="新細明體" w:hAnsi="Helvetica" w:cs="Helvetica"/>
           <w:color w:val="333333"/>
           <w:kern w:val="0"/>
           <w:szCs w:val="24"/>
@@ -2503,7 +2254,7 @@
         <w:widowControl/>
         <w:spacing w:before="192" w:after="192"/>
         <w:rPr>
-          <w:rFonts w:ascii="Helvetica" w:eastAsia="新細明體" w:hAnsi="Helvetica" w:cs="Helvetica" w:hint="eastAsia"/>
+          <w:rFonts w:ascii="Helvetica" w:eastAsia="新細明體" w:hAnsi="Helvetica" w:cs="Helvetica"/>
           <w:color w:val="333333"/>
           <w:kern w:val="0"/>
           <w:szCs w:val="24"/>
@@ -2606,16 +2357,7 @@
           <w:kern w:val="0"/>
           <w:szCs w:val="24"/>
         </w:rPr>
-        <w:t>狀態</w:t>
-      </w:r>
-      <w:r>
-        <w:rPr>
-          <w:rFonts w:ascii="Helvetica" w:eastAsia="新細明體" w:hAnsi="Helvetica" w:cs="Helvetica" w:hint="eastAsia"/>
-          <w:color w:val="333333"/>
-          <w:kern w:val="0"/>
-          <w:szCs w:val="24"/>
-        </w:rPr>
-        <w:t>的</w:t>
+        <w:t>狀態的</w:t>
       </w:r>
       <w:r>
         <w:rPr>
@@ -2633,16 +2375,7 @@
           <w:kern w:val="0"/>
           <w:szCs w:val="24"/>
         </w:rPr>
-        <w:t>中</w:t>
-      </w:r>
-      <w:r>
-        <w:rPr>
-          <w:rFonts w:ascii="Helvetica" w:eastAsia="新細明體" w:hAnsi="Helvetica" w:cs="Helvetica" w:hint="eastAsia"/>
-          <w:color w:val="333333"/>
-          <w:kern w:val="0"/>
-          <w:szCs w:val="24"/>
-        </w:rPr>
-        <w:t>最小</w:t>
+        <w:t>中最小</w:t>
       </w:r>
       <w:r>
         <w:rPr>
@@ -2881,7 +2614,6 @@
         </w:rPr>
         <w:t>執行時間較短，則之後轉移</w:t>
       </w:r>
-      <w:proofErr w:type="spellStart"/>
       <w:r>
         <w:rPr>
           <w:rFonts w:ascii="Helvetica" w:eastAsia="新細明體" w:hAnsi="Helvetica" w:cs="Helvetica"/>
@@ -2891,7 +2623,6 @@
         </w:rPr>
         <w:t>cpu</w:t>
       </w:r>
-      <w:proofErr w:type="spellEnd"/>
       <w:r>
         <w:rPr>
           <w:rFonts w:ascii="Helvetica" w:eastAsia="新細明體" w:hAnsi="Helvetica" w:cs="Helvetica"/>
@@ -2910,8 +2641,6 @@
         </w:rPr>
         <w:t>process</w:t>
       </w:r>
-      <w:bookmarkStart w:id="0" w:name="_GoBack"/>
-      <w:bookmarkEnd w:id="0"/>
     </w:p>
     <w:p>
       <w:pPr>
@@ -2941,7 +2670,7 @@
           <w:sz w:val="42"/>
           <w:szCs w:val="42"/>
         </w:rPr>
-        <w:t>核心版本</w:t>
+        <w:t>kernel version</w:t>
       </w:r>
     </w:p>
     <w:p>
@@ -2949,20 +2678,20 @@
         <w:widowControl/>
         <w:spacing w:before="192" w:after="192"/>
         <w:rPr>
-          <w:rFonts w:ascii="Helvetica" w:eastAsia="新細明體" w:hAnsi="Helvetica" w:cs="Helvetica"/>
-          <w:color w:val="333333"/>
-          <w:kern w:val="0"/>
-          <w:szCs w:val="24"/>
-        </w:rPr>
-      </w:pPr>
-      <w:r>
-        <w:rPr>
-          <w:rFonts w:ascii="Helvetica" w:eastAsia="新細明體" w:hAnsi="Helvetica" w:cs="Helvetica"/>
-          <w:color w:val="333333"/>
-          <w:kern w:val="0"/>
-          <w:szCs w:val="24"/>
-        </w:rPr>
-        <w:t>環境</w:t>
+          <w:rFonts w:ascii="Helvetica" w:eastAsia="新細明體" w:hAnsi="Helvetica" w:cs="Helvetica" w:hint="eastAsia"/>
+          <w:color w:val="333333"/>
+          <w:kern w:val="0"/>
+          <w:szCs w:val="24"/>
+        </w:rPr>
+      </w:pPr>
+      <w:r>
+        <w:rPr>
+          <w:rFonts w:ascii="Helvetica" w:eastAsia="新細明體" w:hAnsi="Helvetica" w:cs="Helvetica"/>
+          <w:color w:val="333333"/>
+          <w:kern w:val="0"/>
+          <w:szCs w:val="24"/>
+        </w:rPr>
+        <w:t>Environment</w:t>
       </w:r>
       <w:r>
         <w:rPr>
@@ -2973,17 +2702,6 @@
         </w:rPr>
         <w:t>:</w:t>
       </w:r>
-      <w:proofErr w:type="spellStart"/>
-      <w:r>
-        <w:rPr>
-          <w:rFonts w:ascii="Helvetica" w:eastAsia="新細明體" w:hAnsi="Helvetica" w:cs="Helvetica"/>
-          <w:color w:val="333333"/>
-          <w:kern w:val="0"/>
-          <w:szCs w:val="24"/>
-        </w:rPr>
-        <w:t>linux</w:t>
-      </w:r>
-      <w:proofErr w:type="spellEnd"/>
       <w:r>
         <w:rPr>
           <w:rFonts w:ascii="Helvetica" w:eastAsia="新細明體" w:hAnsi="Helvetica" w:cs="Helvetica"/>
@@ -2993,25 +2711,62 @@
         </w:rPr>
         <w:t xml:space="preserve"> </w:t>
       </w:r>
-      <w:proofErr w:type="spellStart"/>
-      <w:r>
-        <w:rPr>
-          <w:rFonts w:ascii="Helvetica" w:eastAsia="新細明體" w:hAnsi="Helvetica" w:cs="Helvetica"/>
-          <w:color w:val="333333"/>
-          <w:kern w:val="0"/>
-          <w:szCs w:val="24"/>
-        </w:rPr>
-        <w:t>ubuntu</w:t>
-      </w:r>
-      <w:proofErr w:type="spellEnd"/>
-      <w:r>
-        <w:rPr>
-          <w:rFonts w:ascii="Helvetica" w:eastAsia="新細明體" w:hAnsi="Helvetica" w:cs="Helvetica"/>
-          <w:color w:val="333333"/>
-          <w:kern w:val="0"/>
-          <w:szCs w:val="24"/>
-        </w:rPr>
-        <w:t xml:space="preserve"> 16.04 LTS Kernel:linux-4.14.25</w:t>
+      <w:r>
+        <w:rPr>
+          <w:rFonts w:ascii="Helvetica" w:eastAsia="新細明體" w:hAnsi="Helvetica" w:cs="Helvetica"/>
+          <w:color w:val="333333"/>
+          <w:kern w:val="0"/>
+          <w:szCs w:val="24"/>
+        </w:rPr>
+        <w:t xml:space="preserve">linux ubuntu 16.04 LTS </w:t>
+      </w:r>
+    </w:p>
+    <w:p>
+      <w:pPr>
+        <w:widowControl/>
+        <w:spacing w:before="192" w:after="192"/>
+        <w:rPr>
+          <w:rFonts w:ascii="Helvetica" w:eastAsia="新細明體" w:hAnsi="Helvetica" w:cs="Helvetica"/>
+          <w:color w:val="333333"/>
+          <w:kern w:val="0"/>
+          <w:szCs w:val="24"/>
+        </w:rPr>
+      </w:pPr>
+      <w:r>
+        <w:rPr>
+          <w:rFonts w:ascii="Helvetica" w:eastAsia="新細明體" w:hAnsi="Helvetica" w:cs="Helvetica"/>
+          <w:color w:val="333333"/>
+          <w:kern w:val="0"/>
+          <w:szCs w:val="24"/>
+        </w:rPr>
+        <w:t>k</w:t>
+      </w:r>
+      <w:r>
+        <w:rPr>
+          <w:rFonts w:ascii="Helvetica" w:eastAsia="新細明體" w:hAnsi="Helvetica" w:cs="Helvetica"/>
+          <w:color w:val="333333"/>
+          <w:kern w:val="0"/>
+          <w:szCs w:val="24"/>
+        </w:rPr>
+        <w:t>ernel:</w:t>
+      </w:r>
+      <w:r>
+        <w:rPr>
+          <w:rFonts w:ascii="Helvetica" w:eastAsia="新細明體" w:hAnsi="Helvetica" w:cs="Helvetica"/>
+          <w:color w:val="333333"/>
+          <w:kern w:val="0"/>
+          <w:szCs w:val="24"/>
+        </w:rPr>
+        <w:t xml:space="preserve"> </w:t>
+      </w:r>
+      <w:r>
+        <w:rPr>
+          <w:rFonts w:ascii="Helvetica" w:eastAsia="新細明體" w:hAnsi="Helvetica" w:cs="Helvetica"/>
+          <w:color w:val="333333"/>
+          <w:kern w:val="0"/>
+          <w:szCs w:val="24"/>
+        </w:rPr>
+        <w:t>linux-4.14.25</w:t>
       </w:r>
     </w:p>
     <w:p>
@@ -3043,7 +2798,7 @@
           <w:szCs w:val="42"/>
         </w:rPr>
         <w:lastRenderedPageBreak/>
-        <w:t>比較</w:t>
+        <w:t>Comparison</w:t>
       </w:r>
     </w:p>
     <w:p>
@@ -3073,16 +2828,34 @@
           <w:kern w:val="0"/>
           <w:szCs w:val="24"/>
         </w:rPr>
-        <w:t>(calculate.py)</w:t>
-      </w:r>
-      <w:r>
-        <w:rPr>
-          <w:rFonts w:ascii="Helvetica" w:eastAsia="新細明體" w:hAnsi="Helvetica" w:cs="Helvetica"/>
-          <w:color w:val="333333"/>
-          <w:kern w:val="0"/>
-          <w:szCs w:val="24"/>
-        </w:rPr>
-        <w:t>計算每個</w:t>
+        <w:t>(calc</w:t>
+      </w:r>
+      <w:r>
+        <w:rPr>
+          <w:rFonts w:ascii="Helvetica" w:eastAsia="新細明體" w:hAnsi="Helvetica" w:cs="Helvetica"/>
+          <w:color w:val="333333"/>
+          <w:kern w:val="0"/>
+          <w:szCs w:val="24"/>
+        </w:rPr>
+        <w:t>.py)</w:t>
+      </w:r>
+      <w:r>
+        <w:rPr>
+          <w:rFonts w:ascii="Helvetica" w:eastAsia="新細明體" w:hAnsi="Helvetica" w:cs="Helvetica"/>
+          <w:color w:val="333333"/>
+          <w:kern w:val="0"/>
+          <w:szCs w:val="24"/>
+        </w:rPr>
+        <w:t>計算每</w:t>
+      </w:r>
+      <w:r>
+        <w:rPr>
+          <w:rFonts w:ascii="Helvetica" w:eastAsia="新細明體" w:hAnsi="Helvetica" w:cs="Helvetica" w:hint="eastAsia"/>
+          <w:color w:val="333333"/>
+          <w:kern w:val="0"/>
+          <w:szCs w:val="24"/>
+        </w:rPr>
+        <w:t>支</w:t>
       </w:r>
       <w:r>
         <w:rPr>
@@ -3102,17 +2875,24 @@
         </w:rPr>
         <w:t>用了幾個</w:t>
       </w:r>
-      <w:proofErr w:type="spellStart"/>
-      <w:r>
-        <w:rPr>
-          <w:rFonts w:ascii="Helvetica" w:eastAsia="新細明體" w:hAnsi="Helvetica" w:cs="Helvetica"/>
-          <w:color w:val="333333"/>
-          <w:kern w:val="0"/>
-          <w:szCs w:val="24"/>
-        </w:rPr>
-        <w:t>unit_of_time</w:t>
-      </w:r>
-      <w:proofErr w:type="spellEnd"/>
+      <w:r>
+        <w:rPr>
+          <w:rFonts w:ascii="Helvetica" w:eastAsia="新細明體" w:hAnsi="Helvetica" w:cs="Helvetica"/>
+          <w:color w:val="333333"/>
+          <w:kern w:val="0"/>
+          <w:szCs w:val="24"/>
+        </w:rPr>
+        <w:t xml:space="preserve">unit </w:t>
+      </w:r>
+      <w:r>
+        <w:rPr>
+          <w:rFonts w:ascii="Helvetica" w:eastAsia="新細明體" w:hAnsi="Helvetica" w:cs="Helvetica"/>
+          <w:color w:val="333333"/>
+          <w:kern w:val="0"/>
+          <w:szCs w:val="24"/>
+        </w:rPr>
+        <w:t>time</w:t>
+      </w:r>
     </w:p>
     <w:p>
       <w:pPr>
@@ -3137,25 +2917,25 @@
           <w:kern w:val="0"/>
           <w:szCs w:val="24"/>
         </w:rPr>
-        <w:t>首先看到</w:t>
-      </w:r>
-      <w:r>
-        <w:rPr>
-          <w:rFonts w:ascii="Helvetica" w:eastAsia="新細明體" w:hAnsi="Helvetica" w:cs="Helvetica"/>
-          <w:color w:val="333333"/>
-          <w:kern w:val="0"/>
-          <w:szCs w:val="24"/>
-        </w:rPr>
         <w:t>TIME_MEASUREMENT</w:t>
       </w:r>
       <w:r>
         <w:rPr>
-          <w:rFonts w:ascii="Helvetica" w:eastAsia="新細明體" w:hAnsi="Helvetica" w:cs="Helvetica"/>
-          <w:color w:val="333333"/>
-          <w:kern w:val="0"/>
-          <w:szCs w:val="24"/>
-        </w:rPr>
-        <w:t>，每支</w:t>
+          <w:rFonts w:ascii="Helvetica" w:eastAsia="新細明體" w:hAnsi="Helvetica" w:cs="Helvetica" w:hint="eastAsia"/>
+          <w:color w:val="333333"/>
+          <w:kern w:val="0"/>
+          <w:szCs w:val="24"/>
+        </w:rPr>
+        <w:t>：</w:t>
+      </w:r>
+      <w:r>
+        <w:rPr>
+          <w:rFonts w:ascii="Helvetica" w:eastAsia="新細明體" w:hAnsi="Helvetica" w:cs="Helvetica"/>
+          <w:color w:val="333333"/>
+          <w:kern w:val="0"/>
+          <w:szCs w:val="24"/>
+        </w:rPr>
+        <w:t>每支</w:t>
       </w:r>
       <w:r>
         <w:rPr>
@@ -3173,70 +2953,95 @@
           <w:kern w:val="0"/>
           <w:szCs w:val="24"/>
         </w:rPr>
-        <w:t>的範圍大概落在</w:t>
-      </w:r>
-      <w:r>
-        <w:rPr>
-          <w:rFonts w:ascii="Helvetica" w:eastAsia="新細明體" w:hAnsi="Helvetica" w:cs="Helvetica"/>
-          <w:color w:val="333333"/>
-          <w:kern w:val="0"/>
-          <w:szCs w:val="24"/>
-        </w:rPr>
-        <w:t>[500-40, 500+40]</w:t>
-      </w:r>
-      <w:r>
-        <w:rPr>
-          <w:rFonts w:ascii="Helvetica" w:eastAsia="新細明體" w:hAnsi="Helvetica" w:cs="Helvetica"/>
-          <w:color w:val="333333"/>
-          <w:kern w:val="0"/>
-          <w:szCs w:val="24"/>
-        </w:rPr>
-        <w:t>之間，也就是誤差在</w:t>
-      </w:r>
-      <w:r>
-        <w:rPr>
-          <w:rFonts w:ascii="Helvetica" w:eastAsia="新細明體" w:hAnsi="Helvetica" w:cs="Helvetica"/>
-          <w:color w:val="333333"/>
-          <w:kern w:val="0"/>
-          <w:szCs w:val="24"/>
-        </w:rPr>
-        <w:t>8%</w:t>
-      </w:r>
-      <w:r>
-        <w:rPr>
-          <w:rFonts w:ascii="Helvetica" w:eastAsia="新細明體" w:hAnsi="Helvetica" w:cs="Helvetica"/>
-          <w:color w:val="333333"/>
-          <w:kern w:val="0"/>
-          <w:szCs w:val="24"/>
-        </w:rPr>
-        <w:t>左右</w:t>
+        <w:t>的範圍</w:t>
+      </w:r>
+      <w:r>
+        <w:rPr>
+          <w:rFonts w:ascii="Helvetica" w:eastAsia="新細明體" w:hAnsi="Helvetica" w:cs="Helvetica"/>
+          <w:color w:val="333333"/>
+          <w:kern w:val="0"/>
+          <w:szCs w:val="24"/>
+        </w:rPr>
+        <w:t>在</w:t>
+      </w:r>
+      <w:r>
+        <w:rPr>
+          <w:rFonts w:ascii="Helvetica" w:eastAsia="新細明體" w:hAnsi="Helvetica" w:cs="Helvetica"/>
+          <w:color w:val="333333"/>
+          <w:kern w:val="0"/>
+          <w:szCs w:val="24"/>
+        </w:rPr>
+        <w:t>[482, 512</w:t>
+      </w:r>
+      <w:r>
+        <w:rPr>
+          <w:rFonts w:ascii="Helvetica" w:eastAsia="新細明體" w:hAnsi="Helvetica" w:cs="Helvetica"/>
+          <w:color w:val="333333"/>
+          <w:kern w:val="0"/>
+          <w:szCs w:val="24"/>
+        </w:rPr>
+        <w:t>]</w:t>
+      </w:r>
+      <w:r>
+        <w:rPr>
+          <w:rFonts w:ascii="Helvetica" w:eastAsia="新細明體" w:hAnsi="Helvetica" w:cs="Helvetica"/>
+          <w:color w:val="333333"/>
+          <w:kern w:val="0"/>
+          <w:szCs w:val="24"/>
+        </w:rPr>
+        <w:t>之間</w:t>
+      </w:r>
+      <w:r>
+        <w:rPr>
+          <w:rFonts w:ascii="Helvetica" w:eastAsia="新細明體" w:hAnsi="Helvetica" w:cs="Helvetica" w:hint="eastAsia"/>
+          <w:color w:val="333333"/>
+          <w:kern w:val="0"/>
+          <w:szCs w:val="24"/>
+        </w:rPr>
+        <w:t>，誤差大約</w:t>
+      </w:r>
+      <w:r>
+        <w:rPr>
+          <w:rFonts w:ascii="Helvetica" w:eastAsia="新細明體" w:hAnsi="Helvetica" w:cs="Helvetica"/>
+          <w:color w:val="333333"/>
+          <w:kern w:val="0"/>
+          <w:szCs w:val="24"/>
+        </w:rPr>
+        <w:t>3.6</w:t>
+      </w:r>
+      <w:r>
+        <w:rPr>
+          <w:rFonts w:ascii="Helvetica" w:eastAsia="新細明體" w:hAnsi="Helvetica" w:cs="Helvetica"/>
+          <w:color w:val="333333"/>
+          <w:kern w:val="0"/>
+          <w:szCs w:val="24"/>
+        </w:rPr>
+        <w:t>%</w:t>
       </w:r>
     </w:p>
     <w:p>
       <w:pPr>
         <w:widowControl/>
         <w:spacing w:before="100" w:beforeAutospacing="1" w:after="100" w:afterAutospacing="1"/>
-        <w:ind w:left="360"/>
-        <w:rPr>
-          <w:rFonts w:ascii="Helvetica" w:eastAsia="新細明體" w:hAnsi="Helvetica" w:cs="Helvetica"/>
-          <w:color w:val="333333"/>
-          <w:kern w:val="0"/>
-          <w:szCs w:val="24"/>
-        </w:rPr>
-      </w:pPr>
-      <w:r>
-        <w:rPr>
-          <w:rFonts w:ascii="Courier New" w:eastAsia="新細明體" w:hAnsi="Courier New" w:cs="Courier New"/>
-          <w:noProof/>
+        <w:rPr>
+          <w:rFonts w:ascii="Helvetica" w:eastAsia="新細明體" w:hAnsi="Helvetica" w:cs="Helvetica"/>
+          <w:color w:val="333333"/>
+          <w:kern w:val="0"/>
+          <w:szCs w:val="24"/>
+        </w:rPr>
+      </w:pPr>
+      <w:r>
+        <w:rPr>
+          <w:rFonts w:ascii="Helvetica" w:eastAsia="新細明體" w:hAnsi="Helvetica" w:cs="Helvetica"/>
           <w:color w:val="333333"/>
           <w:kern w:val="0"/>
           <w:szCs w:val="24"/>
         </w:rPr>
         <w:drawing>
-          <wp:inline distT="0" distB="0" distL="0" distR="0" wp14:anchorId="5DA6FD6E" wp14:editId="6A554338">
-            <wp:extent cx="6423660" cy="3735847"/>
-            <wp:effectExtent l="0" t="0" r="0" b="0"/>
-            <wp:docPr id="5" name="圖片 5" descr="https://i.imgur.com/OPRn4or.png"/>
+          <wp:inline distT="0" distB="0" distL="0" distR="0" wp14:anchorId="1BE41C8E" wp14:editId="6509E1D3">
+            <wp:extent cx="6645910" cy="6402070"/>
+            <wp:effectExtent l="0" t="0" r="8890" b="0"/>
+            <wp:docPr id="6" name="圖片 6"/>
             <wp:cNvGraphicFramePr>
               <a:graphicFrameLocks xmlns:a="http://schemas.openxmlformats.org/drawingml/2006/main" noChangeAspect="1"/>
             </wp:cNvGraphicFramePr>
@@ -3244,36 +3049,23 @@
               <a:graphicData uri="http://schemas.openxmlformats.org/drawingml/2006/picture">
                 <pic:pic xmlns:pic="http://schemas.openxmlformats.org/drawingml/2006/picture">
                   <pic:nvPicPr>
-                    <pic:cNvPr id="0" name="Picture 1" descr="https://i.imgur.com/OPRn4or.png"/>
-                    <pic:cNvPicPr>
-                      <a:picLocks noChangeAspect="1" noChangeArrowheads="1"/>
-                    </pic:cNvPicPr>
+                    <pic:cNvPr id="1" name=""/>
+                    <pic:cNvPicPr/>
                   </pic:nvPicPr>
                   <pic:blipFill>
-                    <a:blip r:embed="rId5">
-                      <a:extLst>
-                        <a:ext uri="{28A0092B-C50C-407E-A947-70E740481C1C}">
-                          <a14:useLocalDpi xmlns:a14="http://schemas.microsoft.com/office/drawing/2010/main" val="0"/>
-                        </a:ext>
-                      </a:extLst>
-                    </a:blip>
-                    <a:srcRect/>
+                    <a:blip r:embed="rId5"/>
                     <a:stretch>
                       <a:fillRect/>
                     </a:stretch>
                   </pic:blipFill>
-                  <pic:spPr bwMode="auto">
+                  <pic:spPr>
                     <a:xfrm>
                       <a:off x="0" y="0"/>
-                      <a:ext cx="6433386" cy="3741503"/>
+                      <a:ext cx="6645910" cy="6402070"/>
                     </a:xfrm>
                     <a:prstGeom prst="rect">
                       <a:avLst/>
                     </a:prstGeom>
-                    <a:noFill/>
-                    <a:ln>
-                      <a:noFill/>
-                    </a:ln>
                   </pic:spPr>
                 </pic:pic>
               </a:graphicData>
@@ -3310,9 +3102,9 @@
           <w:numId w:val="3"/>
         </w:numPr>
         <w:spacing w:before="100" w:beforeAutospacing="1" w:after="100" w:afterAutospacing="1"/>
-        <w:ind w:left="0"/>
-        <w:rPr>
-          <w:rFonts w:ascii="Helvetica" w:eastAsia="新細明體" w:hAnsi="Helvetica" w:cs="Helvetica"/>
+        <w:ind w:left="360"/>
+        <w:rPr>
+          <w:rFonts w:ascii="Helvetica" w:eastAsia="新細明體" w:hAnsi="Helvetica" w:cs="Helvetica" w:hint="eastAsia"/>
           <w:color w:val="333333"/>
           <w:kern w:val="0"/>
           <w:szCs w:val="24"/>
@@ -3335,52 +3127,131 @@
           <w:kern w:val="0"/>
           <w:szCs w:val="24"/>
         </w:rPr>
-        <w:t>的部分，誤差在</w:t>
-      </w:r>
-      <w:r>
-        <w:rPr>
-          <w:rFonts w:ascii="Helvetica" w:eastAsia="新細明體" w:hAnsi="Helvetica" w:cs="Helvetica"/>
-          <w:color w:val="333333"/>
-          <w:kern w:val="0"/>
-          <w:szCs w:val="24"/>
-        </w:rPr>
-        <w:t>+10%</w:t>
-      </w:r>
-      <w:r>
-        <w:rPr>
-          <w:rFonts w:ascii="Helvetica" w:eastAsia="新細明體" w:hAnsi="Helvetica" w:cs="Helvetica"/>
-          <w:color w:val="333333"/>
-          <w:kern w:val="0"/>
-          <w:szCs w:val="24"/>
-        </w:rPr>
-        <w:t>內</w:t>
+        <w:t xml:space="preserve">: </w:t>
+      </w:r>
+      <w:r>
+        <w:rPr>
+          <w:rFonts w:ascii="Helvetica" w:eastAsia="新細明體" w:hAnsi="Helvetica" w:cs="Helvetica"/>
+          <w:color w:val="333333"/>
+          <w:kern w:val="0"/>
+          <w:szCs w:val="24"/>
+        </w:rPr>
+        <w:t>每支</w:t>
+      </w:r>
+      <w:r>
+        <w:rPr>
+          <w:rFonts w:ascii="Helvetica" w:eastAsia="新細明體" w:hAnsi="Helvetica" w:cs="Helvetica"/>
+          <w:color w:val="333333"/>
+          <w:kern w:val="0"/>
+          <w:szCs w:val="24"/>
+        </w:rPr>
+        <w:t>process</w:t>
+      </w:r>
+      <w:r>
+        <w:rPr>
+          <w:rFonts w:ascii="Helvetica" w:eastAsia="新細明體" w:hAnsi="Helvetica" w:cs="Helvetica"/>
+          <w:color w:val="333333"/>
+          <w:kern w:val="0"/>
+          <w:szCs w:val="24"/>
+        </w:rPr>
+        <w:t>的範圍</w:t>
+      </w:r>
+      <w:r>
+        <w:rPr>
+          <w:rFonts w:ascii="Helvetica" w:eastAsia="新細明體" w:hAnsi="Helvetica" w:cs="Helvetica"/>
+          <w:color w:val="333333"/>
+          <w:kern w:val="0"/>
+          <w:szCs w:val="24"/>
+        </w:rPr>
+        <w:t>在</w:t>
+      </w:r>
+      <w:r>
+        <w:rPr>
+          <w:rFonts w:ascii="Helvetica" w:eastAsia="新細明體" w:hAnsi="Helvetica" w:cs="Helvetica"/>
+          <w:color w:val="333333"/>
+          <w:kern w:val="0"/>
+          <w:szCs w:val="24"/>
+        </w:rPr>
+        <w:t>[</w:t>
+      </w:r>
+      <w:r>
+        <w:rPr>
+          <w:rFonts w:ascii="Helvetica" w:eastAsia="新細明體" w:hAnsi="Helvetica" w:cs="Helvetica"/>
+          <w:color w:val="333333"/>
+          <w:kern w:val="0"/>
+          <w:szCs w:val="24"/>
+        </w:rPr>
+        <w:t>505, 519</w:t>
+      </w:r>
+      <w:r>
+        <w:rPr>
+          <w:rFonts w:ascii="Helvetica" w:eastAsia="新細明體" w:hAnsi="Helvetica" w:cs="Helvetica"/>
+          <w:color w:val="333333"/>
+          <w:kern w:val="0"/>
+          <w:szCs w:val="24"/>
+        </w:rPr>
+        <w:t>]</w:t>
+      </w:r>
+      <w:r>
+        <w:rPr>
+          <w:rFonts w:ascii="Helvetica" w:eastAsia="新細明體" w:hAnsi="Helvetica" w:cs="Helvetica"/>
+          <w:color w:val="333333"/>
+          <w:kern w:val="0"/>
+          <w:szCs w:val="24"/>
+        </w:rPr>
+        <w:t>之間</w:t>
+      </w:r>
+      <w:r>
+        <w:rPr>
+          <w:rFonts w:ascii="Helvetica" w:eastAsia="新細明體" w:hAnsi="Helvetica" w:cs="Helvetica" w:hint="eastAsia"/>
+          <w:color w:val="333333"/>
+          <w:kern w:val="0"/>
+          <w:szCs w:val="24"/>
+        </w:rPr>
+        <w:t>，誤差大約</w:t>
+      </w:r>
+      <w:r>
+        <w:rPr>
+          <w:rFonts w:ascii="Helvetica" w:eastAsia="新細明體" w:hAnsi="Helvetica" w:cs="Helvetica"/>
+          <w:color w:val="333333"/>
+          <w:kern w:val="0"/>
+          <w:szCs w:val="24"/>
+        </w:rPr>
+        <w:t>3.8</w:t>
+      </w:r>
+      <w:r>
+        <w:rPr>
+          <w:rFonts w:ascii="Helvetica" w:eastAsia="新細明體" w:hAnsi="Helvetica" w:cs="Helvetica"/>
+          <w:color w:val="333333"/>
+          <w:kern w:val="0"/>
+          <w:szCs w:val="24"/>
+        </w:rPr>
+        <w:t>%</w:t>
       </w:r>
     </w:p>
     <w:p>
       <w:pPr>
         <w:widowControl/>
         <w:spacing w:before="100" w:beforeAutospacing="1" w:after="100" w:afterAutospacing="1"/>
-        <w:ind w:left="360"/>
-        <w:rPr>
-          <w:rFonts w:ascii="Helvetica" w:eastAsia="新細明體" w:hAnsi="Helvetica" w:cs="Helvetica"/>
-          <w:color w:val="333333"/>
-          <w:kern w:val="0"/>
-          <w:szCs w:val="24"/>
-        </w:rPr>
-      </w:pPr>
-      <w:r>
-        <w:rPr>
-          <w:rFonts w:ascii="Courier New" w:eastAsia="新細明體" w:hAnsi="Courier New" w:cs="Courier New"/>
-          <w:noProof/>
+        <w:rPr>
+          <w:rFonts w:ascii="Helvetica" w:eastAsia="新細明體" w:hAnsi="Helvetica" w:cs="Helvetica"/>
+          <w:color w:val="333333"/>
+          <w:kern w:val="0"/>
+          <w:szCs w:val="24"/>
+        </w:rPr>
+      </w:pPr>
+      <w:r>
+        <w:rPr>
+          <w:rFonts w:ascii="Helvetica" w:eastAsia="新細明體" w:hAnsi="Helvetica" w:cs="Helvetica"/>
           <w:color w:val="333333"/>
           <w:kern w:val="0"/>
           <w:szCs w:val="24"/>
         </w:rPr>
         <w:drawing>
-          <wp:inline distT="0" distB="0" distL="0" distR="0" wp14:anchorId="6400A883" wp14:editId="084D9C62">
-            <wp:extent cx="5836920" cy="2278380"/>
-            <wp:effectExtent l="0" t="0" r="0" b="7620"/>
-            <wp:docPr id="4" name="圖片 4" descr="https://i.imgur.com/d3S5HDQ.png"/>
+          <wp:inline distT="0" distB="0" distL="0" distR="0" wp14:anchorId="068BCAAA" wp14:editId="3FEECF64">
+            <wp:extent cx="6645910" cy="3693160"/>
+            <wp:effectExtent l="0" t="0" r="8890" b="0"/>
+            <wp:docPr id="7" name="圖片 7"/>
             <wp:cNvGraphicFramePr>
               <a:graphicFrameLocks xmlns:a="http://schemas.openxmlformats.org/drawingml/2006/main" noChangeAspect="1"/>
             </wp:cNvGraphicFramePr>
@@ -3388,36 +3259,23 @@
               <a:graphicData uri="http://schemas.openxmlformats.org/drawingml/2006/picture">
                 <pic:pic xmlns:pic="http://schemas.openxmlformats.org/drawingml/2006/picture">
                   <pic:nvPicPr>
-                    <pic:cNvPr id="0" name="Picture 2" descr="https://i.imgur.com/d3S5HDQ.png"/>
-                    <pic:cNvPicPr>
-                      <a:picLocks noChangeAspect="1" noChangeArrowheads="1"/>
-                    </pic:cNvPicPr>
+                    <pic:cNvPr id="1" name=""/>
+                    <pic:cNvPicPr/>
                   </pic:nvPicPr>
                   <pic:blipFill>
-                    <a:blip r:embed="rId6">
-                      <a:extLst>
-                        <a:ext uri="{28A0092B-C50C-407E-A947-70E740481C1C}">
-                          <a14:useLocalDpi xmlns:a14="http://schemas.microsoft.com/office/drawing/2010/main" val="0"/>
-                        </a:ext>
-                      </a:extLst>
-                    </a:blip>
-                    <a:srcRect/>
+                    <a:blip r:embed="rId6"/>
                     <a:stretch>
                       <a:fillRect/>
                     </a:stretch>
                   </pic:blipFill>
-                  <pic:spPr bwMode="auto">
+                  <pic:spPr>
                     <a:xfrm>
                       <a:off x="0" y="0"/>
-                      <a:ext cx="5836920" cy="2278380"/>
+                      <a:ext cx="6645910" cy="3693160"/>
                     </a:xfrm>
                     <a:prstGeom prst="rect">
                       <a:avLst/>
                     </a:prstGeom>
-                    <a:noFill/>
-                    <a:ln>
-                      <a:noFill/>
-                    </a:ln>
                   </pic:spPr>
                 </pic:pic>
               </a:graphicData>
@@ -3458,7 +3316,16 @@
           <w:kern w:val="0"/>
           <w:szCs w:val="24"/>
         </w:rPr>
-        <w:t>的部分，因為有</w:t>
+        <w:t xml:space="preserve">: </w:t>
+      </w:r>
+      <w:r>
+        <w:rPr>
+          <w:rFonts w:ascii="Helvetica" w:eastAsia="新細明體" w:hAnsi="Helvetica" w:cs="Helvetica"/>
+          <w:color w:val="333333"/>
+          <w:kern w:val="0"/>
+          <w:szCs w:val="24"/>
+        </w:rPr>
+        <w:t>因為有</w:t>
       </w:r>
       <w:r>
         <w:rPr>
@@ -3476,6 +3343,15 @@
           <w:kern w:val="0"/>
           <w:szCs w:val="24"/>
         </w:rPr>
+        <w:t>ion</w:t>
+      </w:r>
+      <w:r>
+        <w:rPr>
+          <w:rFonts w:ascii="Helvetica" w:eastAsia="新細明體" w:hAnsi="Helvetica" w:cs="Helvetica"/>
+          <w:color w:val="333333"/>
+          <w:kern w:val="0"/>
+          <w:szCs w:val="24"/>
+        </w:rPr>
         <w:t>，因此</w:t>
       </w:r>
       <w:r>
@@ -3494,7 +3370,25 @@
           <w:kern w:val="0"/>
           <w:szCs w:val="24"/>
         </w:rPr>
-        <w:t>的總執行時間為</w:t>
+        <w:t>的</w:t>
+      </w:r>
+      <w:r>
+        <w:rPr>
+          <w:rFonts w:ascii="Helvetica" w:eastAsia="新細明體" w:hAnsi="Helvetica" w:cs="Helvetica" w:hint="eastAsia"/>
+          <w:color w:val="333333"/>
+          <w:kern w:val="0"/>
+          <w:szCs w:val="24"/>
+        </w:rPr>
+        <w:t>理論</w:t>
+      </w:r>
+      <w:r>
+        <w:rPr>
+          <w:rFonts w:ascii="Helvetica" w:eastAsia="新細明體" w:hAnsi="Helvetica" w:cs="Helvetica"/>
+          <w:color w:val="333333"/>
+          <w:kern w:val="0"/>
+          <w:szCs w:val="24"/>
+        </w:rPr>
+        <w:t>總執行時間為</w:t>
       </w:r>
       <w:r>
         <w:rPr>
@@ -3656,52 +3550,86 @@
           <w:kern w:val="0"/>
           <w:szCs w:val="24"/>
         </w:rPr>
-        <w:t>，可看到誤差皆在</w:t>
-      </w:r>
-      <w:r>
-        <w:rPr>
-          <w:rFonts w:ascii="Helvetica" w:eastAsia="新細明體" w:hAnsi="Helvetica" w:cs="Helvetica"/>
-          <w:color w:val="333333"/>
-          <w:kern w:val="0"/>
-          <w:szCs w:val="24"/>
-        </w:rPr>
-        <w:t>5%</w:t>
-      </w:r>
-      <w:r>
-        <w:rPr>
-          <w:rFonts w:ascii="Helvetica" w:eastAsia="新細明體" w:hAnsi="Helvetica" w:cs="Helvetica"/>
-          <w:color w:val="333333"/>
-          <w:kern w:val="0"/>
-          <w:szCs w:val="24"/>
-        </w:rPr>
-        <w:t>內</w:t>
+        <w:t>，</w:t>
+      </w:r>
+      <w:r>
+        <w:rPr>
+          <w:rFonts w:ascii="Helvetica" w:eastAsia="新細明體" w:hAnsi="Helvetica" w:cs="Helvetica" w:hint="eastAsia"/>
+          <w:color w:val="333333"/>
+          <w:kern w:val="0"/>
+          <w:szCs w:val="24"/>
+        </w:rPr>
+        <w:t>實際</w:t>
+      </w:r>
+      <w:r>
+        <w:rPr>
+          <w:rFonts w:ascii="Helvetica" w:eastAsia="新細明體" w:hAnsi="Helvetica" w:cs="Helvetica"/>
+          <w:color w:val="333333"/>
+          <w:kern w:val="0"/>
+          <w:szCs w:val="24"/>
+        </w:rPr>
+        <w:t>誤差</w:t>
+      </w:r>
+      <w:r>
+        <w:rPr>
+          <w:rFonts w:ascii="Helvetica" w:eastAsia="新細明體" w:hAnsi="Helvetica" w:cs="Helvetica" w:hint="eastAsia"/>
+          <w:color w:val="333333"/>
+          <w:kern w:val="0"/>
+          <w:szCs w:val="24"/>
+        </w:rPr>
+        <w:t>最大約</w:t>
+      </w:r>
+      <w:r>
+        <w:rPr>
+          <w:rFonts w:ascii="Helvetica" w:eastAsia="新細明體" w:hAnsi="Helvetica" w:cs="Helvetica"/>
+          <w:color w:val="333333"/>
+          <w:kern w:val="0"/>
+          <w:szCs w:val="24"/>
+        </w:rPr>
+        <w:t>5</w:t>
+      </w:r>
+      <w:r>
+        <w:rPr>
+          <w:rFonts w:ascii="Helvetica" w:eastAsia="新細明體" w:hAnsi="Helvetica" w:cs="Helvetica"/>
+          <w:color w:val="333333"/>
+          <w:kern w:val="0"/>
+          <w:szCs w:val="24"/>
+        </w:rPr>
+        <w:t>.6</w:t>
+      </w:r>
+      <w:r>
+        <w:rPr>
+          <w:rFonts w:ascii="Helvetica" w:eastAsia="新細明體" w:hAnsi="Helvetica" w:cs="Helvetica"/>
+          <w:color w:val="333333"/>
+          <w:kern w:val="0"/>
+          <w:szCs w:val="24"/>
+        </w:rPr>
+        <w:t>%</w:t>
       </w:r>
     </w:p>
     <w:p>
       <w:pPr>
         <w:widowControl/>
         <w:spacing w:before="100" w:beforeAutospacing="1" w:after="100" w:afterAutospacing="1"/>
-        <w:ind w:left="360"/>
-        <w:rPr>
-          <w:rFonts w:ascii="Helvetica" w:eastAsia="新細明體" w:hAnsi="Helvetica" w:cs="Helvetica"/>
-          <w:color w:val="333333"/>
-          <w:kern w:val="0"/>
-          <w:szCs w:val="24"/>
-        </w:rPr>
-      </w:pPr>
-      <w:r>
-        <w:rPr>
-          <w:rFonts w:ascii="Courier New" w:eastAsia="新細明體" w:hAnsi="Courier New" w:cs="Courier New"/>
-          <w:noProof/>
+        <w:rPr>
+          <w:rFonts w:ascii="Helvetica" w:eastAsia="新細明體" w:hAnsi="Helvetica" w:cs="Helvetica"/>
+          <w:color w:val="333333"/>
+          <w:kern w:val="0"/>
+          <w:szCs w:val="24"/>
+        </w:rPr>
+      </w:pPr>
+      <w:r>
+        <w:rPr>
+          <w:rFonts w:ascii="Helvetica" w:eastAsia="新細明體" w:hAnsi="Helvetica" w:cs="Helvetica"/>
           <w:color w:val="333333"/>
           <w:kern w:val="0"/>
           <w:szCs w:val="24"/>
         </w:rPr>
         <w:drawing>
-          <wp:inline distT="0" distB="0" distL="0" distR="0" wp14:anchorId="24751992" wp14:editId="3B62B1D5">
-            <wp:extent cx="6073140" cy="2237087"/>
-            <wp:effectExtent l="0" t="0" r="3810" b="0"/>
-            <wp:docPr id="3" name="圖片 3" descr="https://i.imgur.com/Ts6uYBT.png"/>
+          <wp:inline distT="0" distB="0" distL="0" distR="0" wp14:anchorId="397EAD69" wp14:editId="2155370F">
+            <wp:extent cx="6645910" cy="3682365"/>
+            <wp:effectExtent l="0" t="0" r="8890" b="635"/>
+            <wp:docPr id="8" name="圖片 8"/>
             <wp:cNvGraphicFramePr>
               <a:graphicFrameLocks xmlns:a="http://schemas.openxmlformats.org/drawingml/2006/main" noChangeAspect="1"/>
             </wp:cNvGraphicFramePr>
@@ -3709,36 +3637,23 @@
               <a:graphicData uri="http://schemas.openxmlformats.org/drawingml/2006/picture">
                 <pic:pic xmlns:pic="http://schemas.openxmlformats.org/drawingml/2006/picture">
                   <pic:nvPicPr>
-                    <pic:cNvPr id="0" name="Picture 3" descr="https://i.imgur.com/Ts6uYBT.png"/>
-                    <pic:cNvPicPr>
-                      <a:picLocks noChangeAspect="1" noChangeArrowheads="1"/>
-                    </pic:cNvPicPr>
+                    <pic:cNvPr id="1" name=""/>
+                    <pic:cNvPicPr/>
                   </pic:nvPicPr>
                   <pic:blipFill>
-                    <a:blip r:embed="rId7">
-                      <a:extLst>
-                        <a:ext uri="{28A0092B-C50C-407E-A947-70E740481C1C}">
-                          <a14:useLocalDpi xmlns:a14="http://schemas.microsoft.com/office/drawing/2010/main" val="0"/>
-                        </a:ext>
-                      </a:extLst>
-                    </a:blip>
-                    <a:srcRect/>
+                    <a:blip r:embed="rId7"/>
                     <a:stretch>
                       <a:fillRect/>
                     </a:stretch>
                   </pic:blipFill>
-                  <pic:spPr bwMode="auto">
+                  <pic:spPr>
                     <a:xfrm>
                       <a:off x="0" y="0"/>
-                      <a:ext cx="6086775" cy="2242109"/>
+                      <a:ext cx="6645910" cy="3682365"/>
                     </a:xfrm>
                     <a:prstGeom prst="rect">
                       <a:avLst/>
                     </a:prstGeom>
-                    <a:noFill/>
-                    <a:ln>
-                      <a:noFill/>
-                    </a:ln>
                   </pic:spPr>
                 </pic:pic>
               </a:graphicData>
@@ -3757,7 +3672,7 @@
         <w:spacing w:before="100" w:beforeAutospacing="1" w:after="100" w:afterAutospacing="1"/>
         <w:ind w:left="0"/>
         <w:rPr>
-          <w:rFonts w:ascii="Helvetica" w:eastAsia="新細明體" w:hAnsi="Helvetica" w:cs="Helvetica"/>
+          <w:rFonts w:ascii="Helvetica" w:eastAsia="新細明體" w:hAnsi="Helvetica" w:cs="Helvetica" w:hint="eastAsia"/>
           <w:color w:val="333333"/>
           <w:kern w:val="0"/>
           <w:szCs w:val="24"/>
@@ -3779,160 +3694,273 @@
           <w:kern w:val="0"/>
           <w:szCs w:val="24"/>
         </w:rPr>
-        <w:t>的部分，因為他們會一直切換，因此總執行時間比他們原定的執行時間增加了很多。理論值則應該各為</w:t>
-      </w:r>
-      <w:r>
-        <w:rPr>
-          <w:rFonts w:ascii="Helvetica" w:eastAsia="新細明體" w:hAnsi="Helvetica" w:cs="Helvetica"/>
-          <w:color w:val="333333"/>
-          <w:kern w:val="0"/>
-          <w:szCs w:val="24"/>
-        </w:rPr>
-        <w:t>:P1:18500</w:t>
-      </w:r>
-      <w:r>
-        <w:rPr>
-          <w:rFonts w:ascii="Helvetica" w:eastAsia="新細明體" w:hAnsi="Helvetica" w:cs="Helvetica"/>
-          <w:color w:val="333333"/>
-          <w:kern w:val="0"/>
-          <w:szCs w:val="24"/>
-        </w:rPr>
-        <w:t>，</w:t>
-      </w:r>
-      <w:r>
-        <w:rPr>
-          <w:rFonts w:ascii="Helvetica" w:eastAsia="新細明體" w:hAnsi="Helvetica" w:cs="Helvetica"/>
-          <w:color w:val="333333"/>
-          <w:kern w:val="0"/>
-          <w:szCs w:val="24"/>
-        </w:rPr>
-        <w:t>P2:17500</w:t>
-      </w:r>
-      <w:r>
-        <w:rPr>
-          <w:rFonts w:ascii="Helvetica" w:eastAsia="新細明體" w:hAnsi="Helvetica" w:cs="Helvetica"/>
-          <w:color w:val="333333"/>
-          <w:kern w:val="0"/>
-          <w:szCs w:val="24"/>
-        </w:rPr>
-        <w:t>，</w:t>
-      </w:r>
-      <w:r>
-        <w:rPr>
-          <w:rFonts w:ascii="Helvetica" w:eastAsia="新細明體" w:hAnsi="Helvetica" w:cs="Helvetica"/>
-          <w:color w:val="333333"/>
-          <w:kern w:val="0"/>
-          <w:szCs w:val="24"/>
-        </w:rPr>
-        <w:t>P3:14000</w:t>
-      </w:r>
-      <w:r>
-        <w:rPr>
-          <w:rFonts w:ascii="Helvetica" w:eastAsia="新細明體" w:hAnsi="Helvetica" w:cs="Helvetica"/>
-          <w:color w:val="333333"/>
-          <w:kern w:val="0"/>
-          <w:szCs w:val="24"/>
-        </w:rPr>
-        <w:t>，</w:t>
-      </w:r>
-      <w:r>
-        <w:rPr>
-          <w:rFonts w:ascii="Helvetica" w:eastAsia="新細明體" w:hAnsi="Helvetica" w:cs="Helvetica"/>
-          <w:color w:val="333333"/>
-          <w:kern w:val="0"/>
-          <w:szCs w:val="24"/>
-        </w:rPr>
-        <w:t>P4:25000</w:t>
-      </w:r>
-      <w:r>
-        <w:rPr>
-          <w:rFonts w:ascii="Helvetica" w:eastAsia="新細明體" w:hAnsi="Helvetica" w:cs="Helvetica"/>
-          <w:color w:val="333333"/>
-          <w:kern w:val="0"/>
-          <w:szCs w:val="24"/>
-        </w:rPr>
-        <w:t>，</w:t>
-      </w:r>
-      <w:r>
-        <w:rPr>
-          <w:rFonts w:ascii="Helvetica" w:eastAsia="新細明體" w:hAnsi="Helvetica" w:cs="Helvetica"/>
-          <w:color w:val="333333"/>
-          <w:kern w:val="0"/>
-          <w:szCs w:val="24"/>
-        </w:rPr>
-        <w:t>P5:23500</w:t>
-      </w:r>
-      <w:r>
-        <w:rPr>
-          <w:rFonts w:ascii="Helvetica" w:eastAsia="新細明體" w:hAnsi="Helvetica" w:cs="Helvetica"/>
-          <w:color w:val="333333"/>
-          <w:kern w:val="0"/>
-          <w:szCs w:val="24"/>
-        </w:rPr>
-        <w:t>，</w:t>
-      </w:r>
-      <w:r>
-        <w:rPr>
-          <w:rFonts w:ascii="Helvetica" w:eastAsia="新細明體" w:hAnsi="Helvetica" w:cs="Helvetica"/>
-          <w:color w:val="333333"/>
-          <w:kern w:val="0"/>
-          <w:szCs w:val="24"/>
-        </w:rPr>
-        <w:t>P6:20000</w:t>
-      </w:r>
-      <w:r>
-        <w:rPr>
-          <w:rFonts w:ascii="Helvetica" w:eastAsia="新細明體" w:hAnsi="Helvetica" w:cs="Helvetica"/>
-          <w:color w:val="333333"/>
-          <w:kern w:val="0"/>
-          <w:szCs w:val="24"/>
-        </w:rPr>
-        <w:t>，可以看到誤差都在</w:t>
-      </w:r>
-      <w:r>
-        <w:rPr>
-          <w:rFonts w:ascii="Helvetica" w:eastAsia="新細明體" w:hAnsi="Helvetica" w:cs="Helvetica"/>
-          <w:color w:val="333333"/>
-          <w:kern w:val="0"/>
-          <w:szCs w:val="24"/>
-        </w:rPr>
-        <w:t>5%</w:t>
-      </w:r>
-      <w:r>
-        <w:rPr>
-          <w:rFonts w:ascii="Helvetica" w:eastAsia="新細明體" w:hAnsi="Helvetica" w:cs="Helvetica"/>
-          <w:color w:val="333333"/>
-          <w:kern w:val="0"/>
-          <w:szCs w:val="24"/>
-        </w:rPr>
-        <w:t>內</w:t>
+        <w:t xml:space="preserve">: </w:t>
+      </w:r>
+      <w:r>
+        <w:rPr>
+          <w:rFonts w:ascii="Helvetica" w:eastAsia="新細明體" w:hAnsi="Helvetica" w:cs="Helvetica"/>
+          <w:color w:val="333333"/>
+          <w:kern w:val="0"/>
+          <w:szCs w:val="24"/>
+        </w:rPr>
+        <w:t>因為</w:t>
+      </w:r>
+      <w:r>
+        <w:rPr>
+          <w:rFonts w:ascii="Helvetica" w:eastAsia="新細明體" w:hAnsi="Helvetica" w:cs="Helvetica"/>
+          <w:color w:val="333333"/>
+          <w:kern w:val="0"/>
+          <w:szCs w:val="24"/>
+        </w:rPr>
+        <w:t>會一直</w:t>
+      </w:r>
+      <w:r>
+        <w:rPr>
+          <w:rFonts w:ascii="Helvetica" w:eastAsia="新細明體" w:hAnsi="Helvetica" w:cs="Helvetica"/>
+          <w:color w:val="333333"/>
+          <w:kern w:val="0"/>
+          <w:szCs w:val="24"/>
+        </w:rPr>
+        <w:t>context switch</w:t>
+      </w:r>
+      <w:r>
+        <w:rPr>
+          <w:rFonts w:ascii="Helvetica" w:eastAsia="新細明體" w:hAnsi="Helvetica" w:cs="Helvetica"/>
+          <w:color w:val="333333"/>
+          <w:kern w:val="0"/>
+          <w:szCs w:val="24"/>
+        </w:rPr>
+        <w:t>，因此總執行時間比原定的執行時間增加了很多。</w:t>
       </w:r>
     </w:p>
     <w:p>
       <w:pPr>
         <w:widowControl/>
         <w:spacing w:before="100" w:beforeAutospacing="1" w:after="100" w:afterAutospacing="1"/>
-        <w:ind w:left="360"/>
-        <w:rPr>
-          <w:rFonts w:ascii="Helvetica" w:eastAsia="新細明體" w:hAnsi="Helvetica" w:cs="Helvetica"/>
-          <w:color w:val="333333"/>
-          <w:kern w:val="0"/>
-          <w:szCs w:val="24"/>
-        </w:rPr>
-      </w:pPr>
-      <w:r>
-        <w:rPr>
-          <w:rFonts w:ascii="Courier New" w:eastAsia="新細明體" w:hAnsi="Courier New" w:cs="Courier New"/>
-          <w:noProof/>
+        <w:rPr>
+          <w:rFonts w:ascii="Helvetica" w:eastAsia="新細明體" w:hAnsi="Helvetica" w:cs="Helvetica"/>
+          <w:color w:val="333333"/>
+          <w:kern w:val="0"/>
+          <w:szCs w:val="24"/>
+        </w:rPr>
+      </w:pPr>
+      <w:r>
+        <w:rPr>
+          <w:rFonts w:ascii="Helvetica" w:eastAsia="新細明體" w:hAnsi="Helvetica" w:cs="Helvetica"/>
+          <w:color w:val="333333"/>
+          <w:kern w:val="0"/>
+          <w:szCs w:val="24"/>
+        </w:rPr>
+        <w:lastRenderedPageBreak/>
+        <w:t>理論值應</w:t>
+      </w:r>
+      <w:r>
+        <w:rPr>
+          <w:rFonts w:ascii="Helvetica" w:eastAsia="新細明體" w:hAnsi="Helvetica" w:cs="Helvetica"/>
+          <w:color w:val="333333"/>
+          <w:kern w:val="0"/>
+          <w:szCs w:val="24"/>
+        </w:rPr>
+        <w:t>為</w:t>
+      </w:r>
+      <w:r>
+        <w:rPr>
+          <w:rFonts w:ascii="Helvetica" w:eastAsia="新細明體" w:hAnsi="Helvetica" w:cs="Helvetica"/>
+          <w:color w:val="333333"/>
+          <w:kern w:val="0"/>
+          <w:szCs w:val="24"/>
+        </w:rPr>
+        <w:t>:</w:t>
+      </w:r>
+      <w:r>
+        <w:rPr>
+          <w:rFonts w:ascii="Helvetica" w:eastAsia="新細明體" w:hAnsi="Helvetica" w:cs="Helvetica"/>
+          <w:color w:val="333333"/>
+          <w:kern w:val="0"/>
+          <w:szCs w:val="24"/>
+        </w:rPr>
+        <w:t xml:space="preserve"> </w:t>
+      </w:r>
+      <w:r>
+        <w:rPr>
+          <w:rFonts w:ascii="Helvetica" w:eastAsia="新細明體" w:hAnsi="Helvetica" w:cs="Helvetica"/>
+          <w:color w:val="333333"/>
+          <w:kern w:val="0"/>
+          <w:szCs w:val="24"/>
+        </w:rPr>
+        <w:t>P1:18500</w:t>
+      </w:r>
+      <w:r>
+        <w:rPr>
+          <w:rFonts w:ascii="Helvetica" w:eastAsia="新細明體" w:hAnsi="Helvetica" w:cs="Helvetica"/>
+          <w:color w:val="333333"/>
+          <w:kern w:val="0"/>
+          <w:szCs w:val="24"/>
+        </w:rPr>
+        <w:t>，</w:t>
+      </w:r>
+      <w:r>
+        <w:rPr>
+          <w:rFonts w:ascii="Helvetica" w:eastAsia="新細明體" w:hAnsi="Helvetica" w:cs="Helvetica"/>
+          <w:color w:val="333333"/>
+          <w:kern w:val="0"/>
+          <w:szCs w:val="24"/>
+        </w:rPr>
+        <w:t>P2:17500</w:t>
+      </w:r>
+      <w:r>
+        <w:rPr>
+          <w:rFonts w:ascii="Helvetica" w:eastAsia="新細明體" w:hAnsi="Helvetica" w:cs="Helvetica"/>
+          <w:color w:val="333333"/>
+          <w:kern w:val="0"/>
+          <w:szCs w:val="24"/>
+        </w:rPr>
+        <w:t>，</w:t>
+      </w:r>
+      <w:r>
+        <w:rPr>
+          <w:rFonts w:ascii="Helvetica" w:eastAsia="新細明體" w:hAnsi="Helvetica" w:cs="Helvetica"/>
+          <w:color w:val="333333"/>
+          <w:kern w:val="0"/>
+          <w:szCs w:val="24"/>
+        </w:rPr>
+        <w:t>P3:14000</w:t>
+      </w:r>
+      <w:r>
+        <w:rPr>
+          <w:rFonts w:ascii="Helvetica" w:eastAsia="新細明體" w:hAnsi="Helvetica" w:cs="Helvetica"/>
+          <w:color w:val="333333"/>
+          <w:kern w:val="0"/>
+          <w:szCs w:val="24"/>
+        </w:rPr>
+        <w:t>，</w:t>
+      </w:r>
+      <w:r>
+        <w:rPr>
+          <w:rFonts w:ascii="Helvetica" w:eastAsia="新細明體" w:hAnsi="Helvetica" w:cs="Helvetica"/>
+          <w:color w:val="333333"/>
+          <w:kern w:val="0"/>
+          <w:szCs w:val="24"/>
+        </w:rPr>
+        <w:t>P4:25000</w:t>
+      </w:r>
+      <w:r>
+        <w:rPr>
+          <w:rFonts w:ascii="Helvetica" w:eastAsia="新細明體" w:hAnsi="Helvetica" w:cs="Helvetica"/>
+          <w:color w:val="333333"/>
+          <w:kern w:val="0"/>
+          <w:szCs w:val="24"/>
+        </w:rPr>
+        <w:t>，</w:t>
+      </w:r>
+      <w:r>
+        <w:rPr>
+          <w:rFonts w:ascii="Helvetica" w:eastAsia="新細明體" w:hAnsi="Helvetica" w:cs="Helvetica"/>
+          <w:color w:val="333333"/>
+          <w:kern w:val="0"/>
+          <w:szCs w:val="24"/>
+        </w:rPr>
+        <w:t>P5:23500</w:t>
+      </w:r>
+      <w:r>
+        <w:rPr>
+          <w:rFonts w:ascii="Helvetica" w:eastAsia="新細明體" w:hAnsi="Helvetica" w:cs="Helvetica"/>
+          <w:color w:val="333333"/>
+          <w:kern w:val="0"/>
+          <w:szCs w:val="24"/>
+        </w:rPr>
+        <w:t>，</w:t>
+      </w:r>
+      <w:r>
+        <w:rPr>
+          <w:rFonts w:ascii="Helvetica" w:eastAsia="新細明體" w:hAnsi="Helvetica" w:cs="Helvetica"/>
+          <w:color w:val="333333"/>
+          <w:kern w:val="0"/>
+          <w:szCs w:val="24"/>
+        </w:rPr>
+        <w:t>P6:20000</w:t>
+      </w:r>
+    </w:p>
+    <w:p>
+      <w:pPr>
+        <w:widowControl/>
+        <w:spacing w:before="100" w:beforeAutospacing="1" w:after="100" w:afterAutospacing="1"/>
+        <w:rPr>
+          <w:rFonts w:ascii="Helvetica" w:eastAsia="新細明體" w:hAnsi="Helvetica" w:cs="Helvetica"/>
+          <w:color w:val="333333"/>
+          <w:kern w:val="0"/>
+          <w:szCs w:val="24"/>
+        </w:rPr>
+      </w:pPr>
+      <w:r>
+        <w:rPr>
+          <w:rFonts w:ascii="Helvetica" w:eastAsia="新細明體" w:hAnsi="Helvetica" w:cs="Helvetica" w:hint="eastAsia"/>
+          <w:color w:val="333333"/>
+          <w:kern w:val="0"/>
+          <w:szCs w:val="24"/>
+        </w:rPr>
+        <w:t>實際</w:t>
+      </w:r>
+      <w:r>
+        <w:rPr>
+          <w:rFonts w:ascii="Helvetica" w:eastAsia="新細明體" w:hAnsi="Helvetica" w:cs="Helvetica"/>
+          <w:color w:val="333333"/>
+          <w:kern w:val="0"/>
+          <w:szCs w:val="24"/>
+        </w:rPr>
+        <w:t>誤差</w:t>
+      </w:r>
+      <w:r>
+        <w:rPr>
+          <w:rFonts w:ascii="Helvetica" w:eastAsia="新細明體" w:hAnsi="Helvetica" w:cs="Helvetica" w:hint="eastAsia"/>
+          <w:color w:val="333333"/>
+          <w:kern w:val="0"/>
+          <w:szCs w:val="24"/>
+        </w:rPr>
+        <w:t>約為</w:t>
+      </w:r>
+      <w:r>
+        <w:rPr>
+          <w:rFonts w:ascii="Helvetica" w:eastAsia="新細明體" w:hAnsi="Helvetica" w:cs="Helvetica"/>
+          <w:color w:val="333333"/>
+          <w:kern w:val="0"/>
+          <w:szCs w:val="24"/>
+        </w:rPr>
+        <w:t>0.9</w:t>
+      </w:r>
+      <w:r>
+        <w:rPr>
+          <w:rFonts w:ascii="Helvetica" w:eastAsia="新細明體" w:hAnsi="Helvetica" w:cs="Helvetica"/>
+          <w:color w:val="333333"/>
+          <w:kern w:val="0"/>
+          <w:szCs w:val="24"/>
+        </w:rPr>
+        <w:t>%</w:t>
+      </w:r>
+    </w:p>
+    <w:p>
+      <w:pPr>
+        <w:widowControl/>
+        <w:spacing w:before="100" w:beforeAutospacing="1" w:after="100" w:afterAutospacing="1"/>
+        <w:rPr>
+          <w:rFonts w:ascii="Helvetica" w:eastAsia="新細明體" w:hAnsi="Helvetica" w:cs="Helvetica"/>
+          <w:color w:val="333333"/>
+          <w:kern w:val="0"/>
+          <w:szCs w:val="24"/>
+        </w:rPr>
+      </w:pPr>
+      <w:r>
+        <w:rPr>
+          <w:rFonts w:ascii="Helvetica" w:eastAsia="新細明體" w:hAnsi="Helvetica" w:cs="Helvetica"/>
           <w:color w:val="333333"/>
           <w:kern w:val="0"/>
           <w:szCs w:val="24"/>
         </w:rPr>
         <w:drawing>
-          <wp:inline distT="0" distB="0" distL="0" distR="0" wp14:anchorId="544D1045" wp14:editId="2B760361">
-            <wp:extent cx="5364480" cy="2804160"/>
-            <wp:effectExtent l="0" t="0" r="7620" b="0"/>
-            <wp:docPr id="2" name="圖片 2" descr="https://i.imgur.com/BIBj3OC.png"/>
+          <wp:inline distT="0" distB="0" distL="0" distR="0" wp14:anchorId="15EC8092" wp14:editId="16DEAB79">
+            <wp:extent cx="6645910" cy="4486275"/>
+            <wp:effectExtent l="0" t="0" r="8890" b="9525"/>
+            <wp:docPr id="9" name="圖片 9"/>
             <wp:cNvGraphicFramePr>
               <a:graphicFrameLocks xmlns:a="http://schemas.openxmlformats.org/drawingml/2006/main" noChangeAspect="1"/>
             </wp:cNvGraphicFramePr>
@@ -3940,36 +3968,23 @@
               <a:graphicData uri="http://schemas.openxmlformats.org/drawingml/2006/picture">
                 <pic:pic xmlns:pic="http://schemas.openxmlformats.org/drawingml/2006/picture">
                   <pic:nvPicPr>
-                    <pic:cNvPr id="0" name="Picture 4" descr="https://i.imgur.com/BIBj3OC.png"/>
-                    <pic:cNvPicPr>
-                      <a:picLocks noChangeAspect="1" noChangeArrowheads="1"/>
-                    </pic:cNvPicPr>
+                    <pic:cNvPr id="1" name=""/>
+                    <pic:cNvPicPr/>
                   </pic:nvPicPr>
                   <pic:blipFill>
-                    <a:blip r:embed="rId8">
-                      <a:extLst>
-                        <a:ext uri="{28A0092B-C50C-407E-A947-70E740481C1C}">
-                          <a14:useLocalDpi xmlns:a14="http://schemas.microsoft.com/office/drawing/2010/main" val="0"/>
-                        </a:ext>
-                      </a:extLst>
-                    </a:blip>
-                    <a:srcRect/>
+                    <a:blip r:embed="rId8"/>
                     <a:stretch>
                       <a:fillRect/>
                     </a:stretch>
                   </pic:blipFill>
-                  <pic:spPr bwMode="auto">
+                  <pic:spPr>
                     <a:xfrm>
                       <a:off x="0" y="0"/>
-                      <a:ext cx="5364480" cy="2804160"/>
+                      <a:ext cx="6645910" cy="4486275"/>
                     </a:xfrm>
                     <a:prstGeom prst="rect">
                       <a:avLst/>
                     </a:prstGeom>
-                    <a:noFill/>
-                    <a:ln>
-                      <a:noFill/>
-                    </a:ln>
                   </pic:spPr>
                 </pic:pic>
               </a:graphicData>
@@ -4001,35 +4016,34 @@
           <w:kern w:val="0"/>
           <w:szCs w:val="24"/>
         </w:rPr>
-        <w:lastRenderedPageBreak/>
-        <w:t>SJF_4</w:t>
-      </w:r>
-      <w:r>
-        <w:rPr>
-          <w:rFonts w:ascii="Helvetica" w:eastAsia="新細明體" w:hAnsi="Helvetica" w:cs="Helvetica"/>
-          <w:color w:val="333333"/>
-          <w:kern w:val="0"/>
-          <w:szCs w:val="24"/>
-        </w:rPr>
-        <w:t>的部分，因為沒有</w:t>
-      </w:r>
-      <w:r>
-        <w:rPr>
-          <w:rFonts w:ascii="Helvetica" w:eastAsia="新細明體" w:hAnsi="Helvetica" w:cs="Helvetica"/>
-          <w:color w:val="333333"/>
-          <w:kern w:val="0"/>
-          <w:szCs w:val="24"/>
-        </w:rPr>
-        <w:t>Preempt</w:t>
-      </w:r>
-      <w:r>
-        <w:rPr>
-          <w:rFonts w:ascii="Helvetica" w:eastAsia="新細明體" w:hAnsi="Helvetica" w:cs="Helvetica"/>
-          <w:color w:val="333333"/>
-          <w:kern w:val="0"/>
-          <w:szCs w:val="24"/>
-        </w:rPr>
-        <w:t>，因此誤差與要求的時間只在</w:t>
+        <w:t xml:space="preserve">SJF_4: </w:t>
+      </w:r>
+      <w:r>
+        <w:rPr>
+          <w:rFonts w:ascii="Helvetica" w:eastAsia="新細明體" w:hAnsi="Helvetica" w:cs="Helvetica"/>
+          <w:color w:val="333333"/>
+          <w:kern w:val="0"/>
+          <w:szCs w:val="24"/>
+        </w:rPr>
+        <w:t>誤差</w:t>
+      </w:r>
+      <w:r>
+        <w:rPr>
+          <w:rFonts w:ascii="Helvetica" w:eastAsia="新細明體" w:hAnsi="Helvetica" w:cs="Helvetica" w:hint="eastAsia"/>
+          <w:color w:val="333333"/>
+          <w:kern w:val="0"/>
+          <w:szCs w:val="24"/>
+        </w:rPr>
+        <w:t>約</w:t>
+      </w:r>
+      <w:r>
+        <w:rPr>
+          <w:rFonts w:ascii="Helvetica" w:eastAsia="新細明體" w:hAnsi="Helvetica" w:cs="Helvetica"/>
+          <w:color w:val="333333"/>
+          <w:kern w:val="0"/>
+          <w:szCs w:val="24"/>
+        </w:rPr>
+        <w:t>1.</w:t>
       </w:r>
       <w:r>
         <w:rPr>
@@ -4039,42 +4053,31 @@
           <w:szCs w:val="24"/>
         </w:rPr>
         <w:t>5%</w:t>
-      </w:r>
-      <w:r>
-        <w:rPr>
-          <w:rFonts w:ascii="Helvetica" w:eastAsia="新細明體" w:hAnsi="Helvetica" w:cs="Helvetica"/>
-          <w:color w:val="333333"/>
-          <w:kern w:val="0"/>
-          <w:szCs w:val="24"/>
-        </w:rPr>
-        <w:t>內</w:t>
       </w:r>
     </w:p>
     <w:p>
       <w:pPr>
         <w:widowControl/>
         <w:spacing w:before="100" w:beforeAutospacing="1" w:after="100" w:afterAutospacing="1"/>
-        <w:ind w:left="360"/>
-        <w:rPr>
-          <w:rFonts w:ascii="Helvetica" w:eastAsia="新細明體" w:hAnsi="Helvetica" w:cs="Helvetica"/>
-          <w:color w:val="333333"/>
-          <w:kern w:val="0"/>
-          <w:szCs w:val="24"/>
-        </w:rPr>
-      </w:pPr>
-      <w:r>
-        <w:rPr>
-          <w:rFonts w:ascii="Courier New" w:eastAsia="新細明體" w:hAnsi="Courier New" w:cs="Courier New"/>
-          <w:noProof/>
+        <w:rPr>
+          <w:rFonts w:ascii="Helvetica" w:eastAsia="新細明體" w:hAnsi="Helvetica" w:cs="Helvetica"/>
+          <w:color w:val="333333"/>
+          <w:kern w:val="0"/>
+          <w:szCs w:val="24"/>
+        </w:rPr>
+      </w:pPr>
+      <w:r>
+        <w:rPr>
+          <w:rFonts w:ascii="Helvetica" w:eastAsia="新細明體" w:hAnsi="Helvetica" w:cs="Helvetica"/>
           <w:color w:val="333333"/>
           <w:kern w:val="0"/>
           <w:szCs w:val="24"/>
         </w:rPr>
         <w:drawing>
-          <wp:inline distT="0" distB="0" distL="0" distR="0" wp14:anchorId="696C71AF" wp14:editId="0052316D">
-            <wp:extent cx="5981700" cy="2339340"/>
-            <wp:effectExtent l="0" t="0" r="0" b="3810"/>
-            <wp:docPr id="1" name="圖片 1" descr="https://i.imgur.com/jpFmw8Z.png"/>
+          <wp:inline distT="0" distB="0" distL="0" distR="0" wp14:anchorId="0597547A" wp14:editId="657E1EA8">
+            <wp:extent cx="6645910" cy="3704590"/>
+            <wp:effectExtent l="0" t="0" r="8890" b="3810"/>
+            <wp:docPr id="1" name="圖片 1"/>
             <wp:cNvGraphicFramePr>
               <a:graphicFrameLocks xmlns:a="http://schemas.openxmlformats.org/drawingml/2006/main" noChangeAspect="1"/>
             </wp:cNvGraphicFramePr>
@@ -4082,36 +4085,23 @@
               <a:graphicData uri="http://schemas.openxmlformats.org/drawingml/2006/picture">
                 <pic:pic xmlns:pic="http://schemas.openxmlformats.org/drawingml/2006/picture">
                   <pic:nvPicPr>
-                    <pic:cNvPr id="0" name="Picture 5" descr="https://i.imgur.com/jpFmw8Z.png"/>
-                    <pic:cNvPicPr>
-                      <a:picLocks noChangeAspect="1" noChangeArrowheads="1"/>
-                    </pic:cNvPicPr>
+                    <pic:cNvPr id="1" name=""/>
+                    <pic:cNvPicPr/>
                   </pic:nvPicPr>
                   <pic:blipFill>
-                    <a:blip r:embed="rId9">
-                      <a:extLst>
-                        <a:ext uri="{28A0092B-C50C-407E-A947-70E740481C1C}">
-                          <a14:useLocalDpi xmlns:a14="http://schemas.microsoft.com/office/drawing/2010/main" val="0"/>
-                        </a:ext>
-                      </a:extLst>
-                    </a:blip>
-                    <a:srcRect/>
+                    <a:blip r:embed="rId9"/>
                     <a:stretch>
                       <a:fillRect/>
                     </a:stretch>
                   </pic:blipFill>
-                  <pic:spPr bwMode="auto">
+                  <pic:spPr>
                     <a:xfrm>
                       <a:off x="0" y="0"/>
-                      <a:ext cx="5981700" cy="2339340"/>
+                      <a:ext cx="6645910" cy="3704590"/>
                     </a:xfrm>
                     <a:prstGeom prst="rect">
                       <a:avLst/>
                     </a:prstGeom>
-                    <a:noFill/>
-                    <a:ln>
-                      <a:noFill/>
-                    </a:ln>
                   </pic:spPr>
                 </pic:pic>
               </a:graphicData>
@@ -4123,63 +4113,6 @@
     <w:p>
       <w:pPr>
         <w:widowControl/>
-        <w:spacing w:before="192" w:after="192"/>
-        <w:rPr>
-          <w:rFonts w:ascii="Helvetica" w:eastAsia="新細明體" w:hAnsi="Helvetica" w:cs="Helvetica"/>
-          <w:color w:val="333333"/>
-          <w:kern w:val="0"/>
-          <w:szCs w:val="24"/>
-        </w:rPr>
-      </w:pPr>
-      <w:r>
-        <w:rPr>
-          <w:rFonts w:ascii="Helvetica" w:eastAsia="新細明體" w:hAnsi="Helvetica" w:cs="Helvetica"/>
-          <w:color w:val="333333"/>
-          <w:kern w:val="0"/>
-          <w:szCs w:val="24"/>
-        </w:rPr>
-        <w:t>因此大概可以推論我的這份</w:t>
-      </w:r>
-      <w:r>
-        <w:rPr>
-          <w:rFonts w:ascii="Helvetica" w:eastAsia="新細明體" w:hAnsi="Helvetica" w:cs="Helvetica"/>
-          <w:color w:val="333333"/>
-          <w:kern w:val="0"/>
-          <w:szCs w:val="24"/>
-        </w:rPr>
-        <w:t>scheduler</w:t>
-      </w:r>
-      <w:r>
-        <w:rPr>
-          <w:rFonts w:ascii="Helvetica" w:eastAsia="新細明體" w:hAnsi="Helvetica" w:cs="Helvetica"/>
-          <w:color w:val="333333"/>
-          <w:kern w:val="0"/>
-          <w:szCs w:val="24"/>
-        </w:rPr>
-        <w:t>的誤差約會在</w:t>
-      </w:r>
-      <w:r>
-        <w:rPr>
-          <w:rFonts w:ascii="Helvetica" w:eastAsia="新細明體" w:hAnsi="Helvetica" w:cs="Helvetica"/>
-          <w:color w:val="333333"/>
-          <w:kern w:val="0"/>
-          <w:szCs w:val="24"/>
-        </w:rPr>
-        <w:t>5%</w:t>
-      </w:r>
-      <w:r>
-        <w:rPr>
-          <w:rFonts w:ascii="Helvetica" w:eastAsia="新細明體" w:hAnsi="Helvetica" w:cs="Helvetica"/>
-          <w:color w:val="333333"/>
-          <w:kern w:val="0"/>
-          <w:szCs w:val="24"/>
-        </w:rPr>
-        <w:t>內</w:t>
-      </w:r>
-    </w:p>
-    <w:p>
-      <w:pPr>
-        <w:widowControl/>
         <w:pBdr>
           <w:bottom w:val="single" w:sz="6" w:space="4" w:color="EEEEEE"/>
         </w:pBdr>
@@ -4205,7 +4138,40 @@
           <w:sz w:val="42"/>
           <w:szCs w:val="42"/>
         </w:rPr>
-        <w:t>討論</w:t>
+        <w:lastRenderedPageBreak/>
+        <w:t>Discussion</w:t>
+      </w:r>
+      <w:bookmarkStart w:id="0" w:name="_GoBack"/>
+      <w:bookmarkEnd w:id="0"/>
+    </w:p>
+    <w:p>
+      <w:pPr>
+        <w:widowControl/>
+        <w:spacing w:before="100" w:beforeAutospacing="1" w:after="100" w:afterAutospacing="1"/>
+        <w:rPr>
+          <w:rFonts w:ascii="Helvetica" w:eastAsia="新細明體" w:hAnsi="Helvetica" w:cs="Helvetica" w:hint="eastAsia"/>
+          <w:color w:val="333333"/>
+          <w:kern w:val="0"/>
+          <w:szCs w:val="24"/>
+        </w:rPr>
+      </w:pPr>
+      <w:r>
+        <w:rPr>
+          <w:rFonts w:ascii="Helvetica" w:eastAsia="新細明體" w:hAnsi="Helvetica" w:cs="Helvetica" w:hint="eastAsia"/>
+          <w:color w:val="333333"/>
+          <w:kern w:val="0"/>
+          <w:szCs w:val="24"/>
+        </w:rPr>
+        <w:t>由以上比較可看出排程的順序是正確的，執行時間誤差也相當小。</w:t>
+      </w:r>
+      <w:r>
+        <w:rPr>
+          <w:rFonts w:ascii="Helvetica" w:eastAsia="新細明體" w:hAnsi="Helvetica" w:cs="Helvetica" w:hint="eastAsia"/>
+          <w:color w:val="333333"/>
+          <w:kern w:val="0"/>
+          <w:szCs w:val="24"/>
+        </w:rPr>
+        <w:t>造成誤差的原因可能為以下：</w:t>
       </w:r>
     </w:p>
     <w:p>
@@ -4218,128 +4184,83 @@
         <w:spacing w:before="100" w:beforeAutospacing="1" w:after="100" w:afterAutospacing="1"/>
         <w:ind w:left="0"/>
         <w:rPr>
-          <w:rFonts w:ascii="Helvetica" w:eastAsia="新細明體" w:hAnsi="Helvetica" w:cs="Helvetica"/>
-          <w:color w:val="333333"/>
-          <w:kern w:val="0"/>
-          <w:szCs w:val="24"/>
-        </w:rPr>
-      </w:pPr>
-      <w:r>
-        <w:rPr>
-          <w:rFonts w:ascii="Helvetica" w:eastAsia="新細明體" w:hAnsi="Helvetica" w:cs="Helvetica"/>
-          <w:color w:val="333333"/>
-          <w:kern w:val="0"/>
-          <w:szCs w:val="24"/>
-        </w:rPr>
-        <w:t>在我的程式中，我是讓</w:t>
-      </w:r>
-      <w:r>
-        <w:rPr>
-          <w:rFonts w:ascii="Helvetica" w:eastAsia="新細明體" w:hAnsi="Helvetica" w:cs="Helvetica"/>
-          <w:color w:val="333333"/>
-          <w:kern w:val="0"/>
-          <w:szCs w:val="24"/>
-        </w:rPr>
-        <w:t>child</w:t>
-      </w:r>
-      <w:r>
-        <w:rPr>
-          <w:rFonts w:ascii="Helvetica" w:eastAsia="新細明體" w:hAnsi="Helvetica" w:cs="Helvetica"/>
-          <w:color w:val="333333"/>
-          <w:kern w:val="0"/>
-          <w:szCs w:val="24"/>
-        </w:rPr>
-        <w:t>來看是否有新的</w:t>
-      </w:r>
-      <w:r>
-        <w:rPr>
-          <w:rFonts w:ascii="Helvetica" w:eastAsia="新細明體" w:hAnsi="Helvetica" w:cs="Helvetica"/>
-          <w:color w:val="333333"/>
-          <w:kern w:val="0"/>
-          <w:szCs w:val="24"/>
-        </w:rPr>
-        <w:t>task</w:t>
-      </w:r>
-      <w:r>
-        <w:rPr>
-          <w:rFonts w:ascii="Helvetica" w:eastAsia="新細明體" w:hAnsi="Helvetica" w:cs="Helvetica"/>
-          <w:color w:val="333333"/>
-          <w:kern w:val="0"/>
-          <w:szCs w:val="24"/>
-        </w:rPr>
-        <w:t>出現，再喚醒</w:t>
-      </w:r>
-      <w:r>
-        <w:rPr>
-          <w:rFonts w:ascii="Helvetica" w:eastAsia="新細明體" w:hAnsi="Helvetica" w:cs="Helvetica"/>
-          <w:color w:val="333333"/>
-          <w:kern w:val="0"/>
-          <w:szCs w:val="24"/>
-        </w:rPr>
-        <w:t>scheduler</w:t>
-      </w:r>
-      <w:r>
-        <w:rPr>
-          <w:rFonts w:ascii="Helvetica" w:eastAsia="新細明體" w:hAnsi="Helvetica" w:cs="Helvetica"/>
-          <w:color w:val="333333"/>
-          <w:kern w:val="0"/>
-          <w:szCs w:val="24"/>
-        </w:rPr>
-        <w:t>去新增，但這部分應該是要交給</w:t>
-      </w:r>
-      <w:r>
-        <w:rPr>
-          <w:rFonts w:ascii="Helvetica" w:eastAsia="新細明體" w:hAnsi="Helvetica" w:cs="Helvetica"/>
-          <w:color w:val="333333"/>
-          <w:kern w:val="0"/>
-          <w:szCs w:val="24"/>
-        </w:rPr>
-        <w:t>scheduler</w:t>
-      </w:r>
-      <w:r>
-        <w:rPr>
-          <w:rFonts w:ascii="Helvetica" w:eastAsia="新細明體" w:hAnsi="Helvetica" w:cs="Helvetica"/>
-          <w:color w:val="333333"/>
-          <w:kern w:val="0"/>
-          <w:szCs w:val="24"/>
-        </w:rPr>
-        <w:t>來確認的，</w:t>
-      </w:r>
-      <w:r>
-        <w:rPr>
-          <w:rFonts w:ascii="Helvetica" w:eastAsia="新細明體" w:hAnsi="Helvetica" w:cs="Helvetica"/>
-          <w:color w:val="333333"/>
-          <w:kern w:val="0"/>
-          <w:szCs w:val="24"/>
-        </w:rPr>
-        <w:t>child</w:t>
-      </w:r>
-      <w:r>
-        <w:rPr>
-          <w:rFonts w:ascii="Helvetica" w:eastAsia="新細明體" w:hAnsi="Helvetica" w:cs="Helvetica"/>
-          <w:color w:val="333333"/>
-          <w:kern w:val="0"/>
-          <w:szCs w:val="24"/>
-        </w:rPr>
-        <w:t>不應該有辦法知道其他</w:t>
-      </w:r>
-      <w:r>
-        <w:rPr>
-          <w:rFonts w:ascii="Helvetica" w:eastAsia="新細明體" w:hAnsi="Helvetica" w:cs="Helvetica"/>
-          <w:color w:val="333333"/>
-          <w:kern w:val="0"/>
-          <w:szCs w:val="24"/>
-        </w:rPr>
-        <w:t>child</w:t>
-      </w:r>
-      <w:r>
-        <w:rPr>
-          <w:rFonts w:ascii="Helvetica" w:eastAsia="新細明體" w:hAnsi="Helvetica" w:cs="Helvetica"/>
-          <w:color w:val="333333"/>
-          <w:kern w:val="0"/>
-          <w:szCs w:val="24"/>
-        </w:rPr>
-        <w:t>的狀況。</w:t>
+          <w:rFonts w:ascii="Helvetica" w:eastAsia="新細明體" w:hAnsi="Helvetica" w:cs="Helvetica" w:hint="eastAsia"/>
+          <w:color w:val="333333"/>
+          <w:kern w:val="0"/>
+          <w:szCs w:val="24"/>
+        </w:rPr>
+      </w:pPr>
+      <w:r>
+        <w:rPr>
+          <w:rFonts w:ascii="Helvetica" w:eastAsia="新細明體" w:hAnsi="Helvetica" w:cs="Helvetica" w:hint="eastAsia"/>
+          <w:color w:val="333333"/>
+          <w:kern w:val="0"/>
+          <w:szCs w:val="24"/>
+        </w:rPr>
+        <w:t xml:space="preserve">scheduler </w:t>
+      </w:r>
+      <w:r>
+        <w:rPr>
+          <w:rFonts w:ascii="Helvetica" w:eastAsia="新細明體" w:hAnsi="Helvetica" w:cs="Helvetica" w:hint="eastAsia"/>
+          <w:color w:val="333333"/>
+          <w:kern w:val="0"/>
+          <w:szCs w:val="24"/>
+        </w:rPr>
+        <w:t>除了排程外，還有其他執行所花費的時間，例如動態調整各</w:t>
+      </w:r>
+      <w:r>
+        <w:rPr>
+          <w:rFonts w:ascii="Helvetica" w:eastAsia="新細明體" w:hAnsi="Helvetica" w:cs="Helvetica" w:hint="eastAsia"/>
+          <w:color w:val="333333"/>
+          <w:kern w:val="0"/>
+          <w:szCs w:val="24"/>
+        </w:rPr>
+        <w:t>process</w:t>
+      </w:r>
+      <w:r>
+        <w:rPr>
+          <w:rFonts w:ascii="Helvetica" w:eastAsia="新細明體" w:hAnsi="Helvetica" w:cs="Helvetica" w:hint="eastAsia"/>
+          <w:color w:val="333333"/>
+          <w:kern w:val="0"/>
+          <w:szCs w:val="24"/>
+        </w:rPr>
+        <w:t>的</w:t>
+      </w:r>
+      <w:r>
+        <w:rPr>
+          <w:rFonts w:ascii="Helvetica" w:eastAsia="新細明體" w:hAnsi="Helvetica" w:cs="Helvetica" w:hint="eastAsia"/>
+          <w:color w:val="333333"/>
+          <w:kern w:val="0"/>
+          <w:szCs w:val="24"/>
+        </w:rPr>
+        <w:t>priority</w:t>
+      </w:r>
+      <w:r>
+        <w:rPr>
+          <w:rFonts w:ascii="Helvetica" w:eastAsia="新細明體" w:hAnsi="Helvetica" w:cs="Helvetica" w:hint="eastAsia"/>
+          <w:color w:val="333333"/>
+          <w:kern w:val="0"/>
+          <w:szCs w:val="24"/>
+        </w:rPr>
+        <w:t>、執行新的</w:t>
+      </w:r>
+      <w:r>
+        <w:rPr>
+          <w:rFonts w:ascii="Helvetica" w:eastAsia="新細明體" w:hAnsi="Helvetica" w:cs="Helvetica" w:hint="eastAsia"/>
+          <w:color w:val="333333"/>
+          <w:kern w:val="0"/>
+          <w:szCs w:val="24"/>
+        </w:rPr>
+        <w:t>process</w:t>
+      </w:r>
+      <w:r>
+        <w:rPr>
+          <w:rFonts w:ascii="Helvetica" w:eastAsia="新細明體" w:hAnsi="Helvetica" w:cs="Helvetica" w:hint="eastAsia"/>
+          <w:color w:val="333333"/>
+          <w:kern w:val="0"/>
+          <w:szCs w:val="24"/>
+        </w:rPr>
+        <w:t>與資料結構的操作等。</w:t>
       </w:r>
     </w:p>
     <w:p>
@@ -4352,56 +4273,29 @@
         <w:spacing w:before="100" w:beforeAutospacing="1" w:after="100" w:afterAutospacing="1"/>
         <w:ind w:left="0"/>
         <w:rPr>
-          <w:rFonts w:ascii="Helvetica" w:eastAsia="新細明體" w:hAnsi="Helvetica" w:cs="Helvetica"/>
-          <w:color w:val="333333"/>
-          <w:kern w:val="0"/>
-          <w:szCs w:val="24"/>
-        </w:rPr>
-      </w:pPr>
-      <w:r>
-        <w:rPr>
-          <w:rFonts w:ascii="Helvetica" w:eastAsia="新細明體" w:hAnsi="Helvetica" w:cs="Helvetica"/>
-          <w:color w:val="333333"/>
-          <w:kern w:val="0"/>
-          <w:szCs w:val="24"/>
-        </w:rPr>
-        <w:t>時間的定義上，在此使用</w:t>
-      </w:r>
-      <w:r>
-        <w:rPr>
-          <w:rFonts w:ascii="Helvetica" w:eastAsia="新細明體" w:hAnsi="Helvetica" w:cs="Helvetica"/>
-          <w:color w:val="333333"/>
-          <w:kern w:val="0"/>
-          <w:szCs w:val="24"/>
-        </w:rPr>
-        <w:t>unit of time</w:t>
-      </w:r>
-      <w:r>
-        <w:rPr>
-          <w:rFonts w:ascii="Helvetica" w:eastAsia="新細明體" w:hAnsi="Helvetica" w:cs="Helvetica"/>
-          <w:color w:val="333333"/>
-          <w:kern w:val="0"/>
-          <w:szCs w:val="24"/>
-        </w:rPr>
-        <w:t>，而我讓</w:t>
-      </w:r>
-      <w:r>
-        <w:rPr>
-          <w:rFonts w:ascii="Helvetica" w:eastAsia="新細明體" w:hAnsi="Helvetica" w:cs="Helvetica"/>
-          <w:color w:val="333333"/>
-          <w:kern w:val="0"/>
-          <w:szCs w:val="24"/>
-        </w:rPr>
-        <w:t>child</w:t>
-      </w:r>
-      <w:r>
-        <w:rPr>
-          <w:rFonts w:ascii="Helvetica" w:eastAsia="新細明體" w:hAnsi="Helvetica" w:cs="Helvetica"/>
-          <w:color w:val="333333"/>
-          <w:kern w:val="0"/>
-          <w:szCs w:val="24"/>
-        </w:rPr>
-        <w:t>也能更改目前的時間，但實際上會有專門的</w:t>
+          <w:rFonts w:ascii="Helvetica" w:eastAsia="新細明體" w:hAnsi="Helvetica" w:cs="Helvetica" w:hint="eastAsia"/>
+          <w:color w:val="333333"/>
+          <w:kern w:val="0"/>
+          <w:szCs w:val="24"/>
+        </w:rPr>
+      </w:pPr>
+      <w:r>
+        <w:rPr>
+          <w:rFonts w:ascii="Helvetica" w:eastAsia="新細明體" w:hAnsi="Helvetica" w:cs="Helvetica" w:hint="eastAsia"/>
+          <w:color w:val="333333"/>
+          <w:kern w:val="0"/>
+          <w:szCs w:val="24"/>
+        </w:rPr>
+        <w:t>同樣執行</w:t>
+      </w:r>
+      <w:r>
+        <w:rPr>
+          <w:rFonts w:ascii="Helvetica" w:eastAsia="新細明體" w:hAnsi="Helvetica" w:cs="Helvetica" w:hint="eastAsia"/>
+          <w:color w:val="333333"/>
+          <w:kern w:val="0"/>
+          <w:szCs w:val="24"/>
+        </w:rPr>
+        <w:t>時間的兩支</w:t>
       </w:r>
       <w:r>
         <w:rPr>
@@ -4414,12 +4308,30 @@
       </w:r>
       <w:r>
         <w:rPr>
-          <w:rFonts w:ascii="Helvetica" w:eastAsia="新細明體" w:hAnsi="Helvetica" w:cs="Helvetica"/>
-          <w:color w:val="333333"/>
-          <w:kern w:val="0"/>
-          <w:szCs w:val="24"/>
-        </w:rPr>
-        <w:t>來執行，且是用實際時間來看，會比較精準。</w:t>
+          <w:rFonts w:ascii="Helvetica" w:eastAsia="新細明體" w:hAnsi="Helvetica" w:cs="Helvetica" w:hint="eastAsia"/>
+          <w:color w:val="333333"/>
+          <w:kern w:val="0"/>
+          <w:szCs w:val="24"/>
+        </w:rPr>
+        <w:t>，理論上會跑相同次數的迴圈數，但實際跑的時間也不一樣，可能是因為</w:t>
+      </w:r>
+      <w:r>
+        <w:rPr>
+          <w:rFonts w:ascii="Helvetica" w:eastAsia="新細明體" w:hAnsi="Helvetica" w:cs="Helvetica"/>
+          <w:color w:val="333333"/>
+          <w:kern w:val="0"/>
+          <w:szCs w:val="24"/>
+        </w:rPr>
+        <w:t>CPU</w:t>
+      </w:r>
+      <w:r>
+        <w:rPr>
+          <w:rFonts w:ascii="Helvetica" w:eastAsia="新細明體" w:hAnsi="Helvetica" w:cs="Helvetica" w:hint="eastAsia"/>
+          <w:color w:val="333333"/>
+          <w:kern w:val="0"/>
+          <w:szCs w:val="24"/>
+        </w:rPr>
+        <w:t>本身造成差異。</w:t>
       </w:r>
     </w:p>
     <w:p>
@@ -4432,449 +4344,112 @@
         <w:spacing w:before="100" w:beforeAutospacing="1" w:after="100" w:afterAutospacing="1"/>
         <w:ind w:left="0"/>
         <w:rPr>
-          <w:rFonts w:ascii="Helvetica" w:eastAsia="新細明體" w:hAnsi="Helvetica" w:cs="Helvetica"/>
-          <w:color w:val="333333"/>
-          <w:kern w:val="0"/>
-          <w:szCs w:val="24"/>
-        </w:rPr>
-      </w:pPr>
-      <w:r>
-        <w:rPr>
-          <w:rFonts w:ascii="Helvetica" w:eastAsia="新細明體" w:hAnsi="Helvetica" w:cs="Helvetica"/>
-          <w:color w:val="333333"/>
-          <w:kern w:val="0"/>
-          <w:szCs w:val="24"/>
-        </w:rPr>
-        <w:t>不過因為這裡是跑空迴圈，但如果涉及到</w:t>
-      </w:r>
-      <w:r>
-        <w:rPr>
-          <w:rFonts w:ascii="Helvetica" w:eastAsia="新細明體" w:hAnsi="Helvetica" w:cs="Helvetica"/>
-          <w:color w:val="333333"/>
-          <w:kern w:val="0"/>
-          <w:szCs w:val="24"/>
-        </w:rPr>
-        <w:t>storage</w:t>
-      </w:r>
-      <w:r>
-        <w:rPr>
-          <w:rFonts w:ascii="Helvetica" w:eastAsia="新細明體" w:hAnsi="Helvetica" w:cs="Helvetica"/>
-          <w:color w:val="333333"/>
-          <w:kern w:val="0"/>
-          <w:szCs w:val="24"/>
-        </w:rPr>
-        <w:t>的操作，一個操作所需要使用的時間會大幅上升，因此若用幾個操作來看可能不太好，所以可能真的在做的時候可以用</w:t>
-      </w:r>
-      <w:r>
-        <w:rPr>
-          <w:rFonts w:ascii="Helvetica" w:eastAsia="新細明體" w:hAnsi="Helvetica" w:cs="Helvetica"/>
-          <w:color w:val="333333"/>
-          <w:kern w:val="0"/>
-          <w:szCs w:val="24"/>
-        </w:rPr>
-        <w:t>clock</w:t>
-      </w:r>
-      <w:r>
-        <w:rPr>
-          <w:rFonts w:ascii="Helvetica" w:eastAsia="新細明體" w:hAnsi="Helvetica" w:cs="Helvetica"/>
-          <w:color w:val="333333"/>
-          <w:kern w:val="0"/>
-          <w:szCs w:val="24"/>
-        </w:rPr>
-        <w:t>的值。</w:t>
+          <w:rFonts w:ascii="Helvetica" w:eastAsia="新細明體" w:hAnsi="Helvetica" w:cs="Helvetica" w:hint="eastAsia"/>
+          <w:color w:val="333333"/>
+          <w:kern w:val="0"/>
+          <w:szCs w:val="24"/>
+        </w:rPr>
+      </w:pPr>
+      <w:r>
+        <w:rPr>
+          <w:rFonts w:ascii="Helvetica" w:eastAsia="新細明體" w:hAnsi="Helvetica" w:cs="Helvetica" w:hint="eastAsia"/>
+          <w:color w:val="333333"/>
+          <w:kern w:val="0"/>
+          <w:szCs w:val="24"/>
+        </w:rPr>
+        <w:t>電腦上</w:t>
+      </w:r>
+      <w:r>
+        <w:rPr>
+          <w:rFonts w:ascii="Helvetica" w:eastAsia="新細明體" w:hAnsi="Helvetica" w:cs="Helvetica" w:hint="eastAsia"/>
+          <w:color w:val="333333"/>
+          <w:kern w:val="0"/>
+          <w:szCs w:val="24"/>
+        </w:rPr>
+        <w:t>不只有我們的程序，我們的</w:t>
+      </w:r>
+      <w:r>
+        <w:rPr>
+          <w:rFonts w:ascii="Helvetica" w:eastAsia="新細明體" w:hAnsi="Helvetica" w:cs="Helvetica" w:hint="eastAsia"/>
+          <w:color w:val="333333"/>
+          <w:kern w:val="0"/>
+          <w:szCs w:val="24"/>
+        </w:rPr>
+        <w:t>process</w:t>
+      </w:r>
+      <w:r>
+        <w:rPr>
+          <w:rFonts w:ascii="Helvetica" w:eastAsia="新細明體" w:hAnsi="Helvetica" w:cs="Helvetica" w:hint="eastAsia"/>
+          <w:color w:val="333333"/>
+          <w:kern w:val="0"/>
+          <w:szCs w:val="24"/>
+        </w:rPr>
+        <w:t>可能</w:t>
+      </w:r>
+      <w:r>
+        <w:rPr>
+          <w:rFonts w:ascii="Helvetica" w:eastAsia="新細明體" w:hAnsi="Helvetica" w:cs="Helvetica" w:hint="eastAsia"/>
+          <w:color w:val="333333"/>
+          <w:kern w:val="0"/>
+          <w:szCs w:val="24"/>
+        </w:rPr>
+        <w:t>因為</w:t>
+      </w:r>
+      <w:r>
+        <w:rPr>
+          <w:rFonts w:ascii="Helvetica" w:eastAsia="新細明體" w:hAnsi="Helvetica" w:cs="Helvetica" w:hint="eastAsia"/>
+          <w:color w:val="333333"/>
+          <w:kern w:val="0"/>
+          <w:szCs w:val="24"/>
+        </w:rPr>
+        <w:t>context switch</w:t>
+      </w:r>
+      <w:r>
+        <w:rPr>
+          <w:rFonts w:ascii="Helvetica" w:eastAsia="新細明體" w:hAnsi="Helvetica" w:cs="Helvetica" w:hint="eastAsia"/>
+          <w:color w:val="333333"/>
+          <w:kern w:val="0"/>
+          <w:szCs w:val="24"/>
+        </w:rPr>
+        <w:t>而被中斷，然而我們的計時</w:t>
+      </w:r>
+      <w:r>
+        <w:rPr>
+          <w:rFonts w:ascii="Helvetica" w:eastAsia="新細明體" w:hAnsi="Helvetica" w:cs="Helvetica" w:hint="eastAsia"/>
+          <w:color w:val="333333"/>
+          <w:kern w:val="0"/>
+          <w:szCs w:val="24"/>
+        </w:rPr>
+        <w:t>不會</w:t>
+      </w:r>
+      <w:r>
+        <w:rPr>
+          <w:rFonts w:ascii="Helvetica" w:eastAsia="新細明體" w:hAnsi="Helvetica" w:cs="Helvetica" w:hint="eastAsia"/>
+          <w:color w:val="333333"/>
+          <w:kern w:val="0"/>
+          <w:szCs w:val="24"/>
+        </w:rPr>
+        <w:t>跟著</w:t>
+      </w:r>
+      <w:r>
+        <w:rPr>
+          <w:rFonts w:ascii="Helvetica" w:eastAsia="新細明體" w:hAnsi="Helvetica" w:cs="Helvetica" w:hint="eastAsia"/>
+          <w:color w:val="333333"/>
+          <w:kern w:val="0"/>
+          <w:szCs w:val="24"/>
+        </w:rPr>
+        <w:t>中斷</w:t>
+      </w:r>
+      <w:r>
+        <w:rPr>
+          <w:rFonts w:ascii="Helvetica" w:eastAsia="新細明體" w:hAnsi="Helvetica" w:cs="Helvetica" w:hint="eastAsia"/>
+          <w:color w:val="333333"/>
+          <w:kern w:val="0"/>
+          <w:szCs w:val="24"/>
+        </w:rPr>
+        <w:t>，因此造成程序執行時間增加。</w:t>
       </w:r>
     </w:p>
-    <w:p>
-      <w:pPr>
-        <w:widowControl/>
-        <w:numPr>
-          <w:ilvl w:val="0"/>
-          <w:numId w:val="11"/>
-        </w:numPr>
-        <w:spacing w:before="100" w:beforeAutospacing="1" w:after="100" w:afterAutospacing="1"/>
-        <w:ind w:left="0"/>
-        <w:rPr>
-          <w:rFonts w:ascii="Helvetica" w:eastAsia="新細明體" w:hAnsi="Helvetica" w:cs="Helvetica"/>
-          <w:color w:val="333333"/>
-          <w:kern w:val="0"/>
-          <w:szCs w:val="24"/>
-        </w:rPr>
-      </w:pPr>
-      <w:r>
-        <w:rPr>
-          <w:rFonts w:ascii="Helvetica" w:eastAsia="新細明體" w:hAnsi="Helvetica" w:cs="Helvetica"/>
-          <w:color w:val="333333"/>
-          <w:kern w:val="0"/>
-          <w:szCs w:val="24"/>
-        </w:rPr>
-        <w:t>我只有使用一顆</w:t>
-      </w:r>
-      <w:r>
-        <w:rPr>
-          <w:rFonts w:ascii="Helvetica" w:eastAsia="新細明體" w:hAnsi="Helvetica" w:cs="Helvetica"/>
-          <w:color w:val="333333"/>
-          <w:kern w:val="0"/>
-          <w:szCs w:val="24"/>
-        </w:rPr>
-        <w:t>CPU</w:t>
-      </w:r>
-      <w:r>
-        <w:rPr>
-          <w:rFonts w:ascii="Helvetica" w:eastAsia="新細明體" w:hAnsi="Helvetica" w:cs="Helvetica"/>
-          <w:color w:val="333333"/>
-          <w:kern w:val="0"/>
-          <w:szCs w:val="24"/>
-        </w:rPr>
-        <w:t>，因此</w:t>
-      </w:r>
-      <w:r>
-        <w:rPr>
-          <w:rFonts w:ascii="Helvetica" w:eastAsia="新細明體" w:hAnsi="Helvetica" w:cs="Helvetica"/>
-          <w:color w:val="333333"/>
-          <w:kern w:val="0"/>
-          <w:szCs w:val="24"/>
-        </w:rPr>
-        <w:t>main process</w:t>
-      </w:r>
-      <w:r>
-        <w:rPr>
-          <w:rFonts w:ascii="Helvetica" w:eastAsia="新細明體" w:hAnsi="Helvetica" w:cs="Helvetica"/>
-          <w:color w:val="333333"/>
-          <w:kern w:val="0"/>
-          <w:szCs w:val="24"/>
-        </w:rPr>
-        <w:t>在跑的時候可能會拖延到執行的時間，但因為操作數目不多，因此影響應該不大。</w:t>
-      </w:r>
-      <w:r>
-        <w:rPr>
-          <w:rFonts w:ascii="Helvetica" w:eastAsia="新細明體" w:hAnsi="Helvetica" w:cs="Helvetica"/>
-          <w:color w:val="333333"/>
-          <w:kern w:val="0"/>
-          <w:szCs w:val="24"/>
-        </w:rPr>
-        <w:t>main process</w:t>
-      </w:r>
-      <w:r>
-        <w:rPr>
-          <w:rFonts w:ascii="Helvetica" w:eastAsia="新細明體" w:hAnsi="Helvetica" w:cs="Helvetica"/>
-          <w:color w:val="333333"/>
-          <w:kern w:val="0"/>
-          <w:szCs w:val="24"/>
-        </w:rPr>
-        <w:t>會影響到只有在中途有新的</w:t>
-      </w:r>
-      <w:r>
-        <w:rPr>
-          <w:rFonts w:ascii="Helvetica" w:eastAsia="新細明體" w:hAnsi="Helvetica" w:cs="Helvetica"/>
-          <w:color w:val="333333"/>
-          <w:kern w:val="0"/>
-          <w:szCs w:val="24"/>
-        </w:rPr>
-        <w:t>task</w:t>
-      </w:r>
-      <w:r>
-        <w:rPr>
-          <w:rFonts w:ascii="Helvetica" w:eastAsia="新細明體" w:hAnsi="Helvetica" w:cs="Helvetica"/>
-          <w:color w:val="333333"/>
-          <w:kern w:val="0"/>
-          <w:szCs w:val="24"/>
-        </w:rPr>
-        <w:t>進來，或者是需要</w:t>
-      </w:r>
-      <w:r>
-        <w:rPr>
-          <w:rFonts w:ascii="Helvetica" w:eastAsia="新細明體" w:hAnsi="Helvetica" w:cs="Helvetica"/>
-          <w:color w:val="333333"/>
-          <w:kern w:val="0"/>
-          <w:szCs w:val="24"/>
-        </w:rPr>
-        <w:t>Preempt</w:t>
-      </w:r>
-      <w:r>
-        <w:rPr>
-          <w:rFonts w:ascii="Helvetica" w:eastAsia="新細明體" w:hAnsi="Helvetica" w:cs="Helvetica"/>
-          <w:color w:val="333333"/>
-          <w:kern w:val="0"/>
-          <w:szCs w:val="24"/>
-        </w:rPr>
-        <w:t>的時候，才會從</w:t>
-      </w:r>
-      <w:r>
-        <w:rPr>
-          <w:rFonts w:ascii="Helvetica" w:eastAsia="新細明體" w:hAnsi="Helvetica" w:cs="Helvetica"/>
-          <w:color w:val="333333"/>
-          <w:kern w:val="0"/>
-          <w:szCs w:val="24"/>
-        </w:rPr>
-        <w:t>child process</w:t>
-      </w:r>
-      <w:r>
-        <w:rPr>
-          <w:rFonts w:ascii="Helvetica" w:eastAsia="新細明體" w:hAnsi="Helvetica" w:cs="Helvetica"/>
-          <w:color w:val="333333"/>
-          <w:kern w:val="0"/>
-          <w:szCs w:val="24"/>
-        </w:rPr>
-        <w:t>退到</w:t>
-      </w:r>
-      <w:r>
-        <w:rPr>
-          <w:rFonts w:ascii="Helvetica" w:eastAsia="新細明體" w:hAnsi="Helvetica" w:cs="Helvetica"/>
-          <w:color w:val="333333"/>
-          <w:kern w:val="0"/>
-          <w:szCs w:val="24"/>
-        </w:rPr>
-        <w:t>main process</w:t>
-      </w:r>
-      <w:r>
-        <w:rPr>
-          <w:rFonts w:ascii="Helvetica" w:eastAsia="新細明體" w:hAnsi="Helvetica" w:cs="Helvetica"/>
-          <w:color w:val="333333"/>
-          <w:kern w:val="0"/>
-          <w:szCs w:val="24"/>
-        </w:rPr>
-        <w:t>。</w:t>
-      </w:r>
-    </w:p>
-    <w:p>
-      <w:pPr>
-        <w:widowControl/>
-        <w:numPr>
-          <w:ilvl w:val="0"/>
-          <w:numId w:val="11"/>
-        </w:numPr>
-        <w:spacing w:before="100" w:beforeAutospacing="1" w:after="100" w:afterAutospacing="1"/>
-        <w:ind w:left="0"/>
-        <w:rPr>
-          <w:rFonts w:ascii="Helvetica" w:eastAsia="新細明體" w:hAnsi="Helvetica" w:cs="Helvetica"/>
-          <w:color w:val="333333"/>
-          <w:kern w:val="0"/>
-          <w:szCs w:val="24"/>
-        </w:rPr>
-      </w:pPr>
-      <w:r>
-        <w:rPr>
-          <w:rFonts w:ascii="Helvetica" w:eastAsia="新細明體" w:hAnsi="Helvetica" w:cs="Helvetica"/>
-          <w:color w:val="333333"/>
-          <w:kern w:val="0"/>
-          <w:szCs w:val="24"/>
-        </w:rPr>
-        <w:t>如果沒有涉及到其他</w:t>
-      </w:r>
-      <w:r>
-        <w:rPr>
-          <w:rFonts w:ascii="Helvetica" w:eastAsia="新細明體" w:hAnsi="Helvetica" w:cs="Helvetica"/>
-          <w:color w:val="333333"/>
-          <w:kern w:val="0"/>
-          <w:szCs w:val="24"/>
-        </w:rPr>
-        <w:t>process</w:t>
-      </w:r>
-      <w:r>
-        <w:rPr>
-          <w:rFonts w:ascii="Helvetica" w:eastAsia="新細明體" w:hAnsi="Helvetica" w:cs="Helvetica"/>
-          <w:color w:val="333333"/>
-          <w:kern w:val="0"/>
-          <w:szCs w:val="24"/>
-        </w:rPr>
-        <w:t>的情形，誤差的來源來自於非迴圈的操作，如</w:t>
-      </w:r>
-      <w:r>
-        <w:rPr>
-          <w:rFonts w:ascii="Helvetica" w:eastAsia="新細明體" w:hAnsi="Helvetica" w:cs="Helvetica"/>
-          <w:color w:val="333333"/>
-          <w:kern w:val="0"/>
-          <w:szCs w:val="24"/>
-        </w:rPr>
-        <w:t>if-else</w:t>
-      </w:r>
-      <w:r>
-        <w:rPr>
-          <w:rFonts w:ascii="Helvetica" w:eastAsia="新細明體" w:hAnsi="Helvetica" w:cs="Helvetica"/>
-          <w:color w:val="333333"/>
-          <w:kern w:val="0"/>
-          <w:szCs w:val="24"/>
-        </w:rPr>
-        <w:t>判斷是否該結束</w:t>
-      </w:r>
-      <w:r>
-        <w:rPr>
-          <w:rFonts w:ascii="Helvetica" w:eastAsia="新細明體" w:hAnsi="Helvetica" w:cs="Helvetica"/>
-          <w:color w:val="333333"/>
-          <w:kern w:val="0"/>
-          <w:szCs w:val="24"/>
-        </w:rPr>
-        <w:t>or</w:t>
-      </w:r>
-      <w:r>
-        <w:rPr>
-          <w:rFonts w:ascii="Helvetica" w:eastAsia="新細明體" w:hAnsi="Helvetica" w:cs="Helvetica"/>
-          <w:color w:val="333333"/>
-          <w:kern w:val="0"/>
-          <w:szCs w:val="24"/>
-        </w:rPr>
-        <w:t>換人等等</w:t>
-      </w:r>
-    </w:p>
-    <w:p>
-      <w:pPr>
-        <w:widowControl/>
-        <w:pBdr>
-          <w:bottom w:val="single" w:sz="6" w:space="4" w:color="EEEEEE"/>
-        </w:pBdr>
-        <w:spacing w:before="100" w:beforeAutospacing="1" w:after="100" w:afterAutospacing="1"/>
-        <w:outlineLvl w:val="1"/>
-        <w:rPr>
-          <w:rFonts w:ascii="Helvetica" w:eastAsia="新細明體" w:hAnsi="Helvetica" w:cs="Helvetica"/>
-          <w:b/>
-          <w:bCs/>
-          <w:color w:val="333333"/>
-          <w:kern w:val="0"/>
-          <w:sz w:val="42"/>
-          <w:szCs w:val="42"/>
-        </w:rPr>
-      </w:pPr>
-      <w:r>
-        <w:rPr>
-          <w:rFonts w:ascii="Helvetica" w:eastAsia="新細明體" w:hAnsi="Helvetica" w:cs="Helvetica"/>
-          <w:b/>
-          <w:bCs/>
-          <w:color w:val="333333"/>
-          <w:kern w:val="0"/>
-          <w:sz w:val="42"/>
-          <w:szCs w:val="42"/>
-        </w:rPr>
-        <w:t>備註</w:t>
-      </w:r>
-    </w:p>
-    <w:p>
-      <w:pPr>
-        <w:widowControl/>
-        <w:numPr>
-          <w:ilvl w:val="0"/>
-          <w:numId w:val="12"/>
-        </w:numPr>
-        <w:spacing w:before="100" w:beforeAutospacing="1" w:after="100" w:afterAutospacing="1"/>
-        <w:ind w:left="0"/>
-        <w:rPr>
-          <w:rFonts w:ascii="Helvetica" w:eastAsia="新細明體" w:hAnsi="Helvetica" w:cs="Helvetica"/>
-          <w:color w:val="333333"/>
-          <w:kern w:val="0"/>
-          <w:szCs w:val="24"/>
-        </w:rPr>
-      </w:pPr>
-      <w:r>
-        <w:rPr>
-          <w:rFonts w:ascii="Helvetica" w:eastAsia="新細明體" w:hAnsi="Helvetica" w:cs="Helvetica"/>
-          <w:color w:val="333333"/>
-          <w:kern w:val="0"/>
-          <w:szCs w:val="24"/>
-        </w:rPr>
-        <w:t>output</w:t>
-      </w:r>
-      <w:r>
-        <w:rPr>
-          <w:rFonts w:ascii="Helvetica" w:eastAsia="新細明體" w:hAnsi="Helvetica" w:cs="Helvetica"/>
-          <w:color w:val="333333"/>
-          <w:kern w:val="0"/>
-          <w:szCs w:val="24"/>
-        </w:rPr>
-        <w:t>資料夾底下的</w:t>
-      </w:r>
-      <w:r>
-        <w:rPr>
-          <w:rFonts w:ascii="Helvetica" w:eastAsia="新細明體" w:hAnsi="Helvetica" w:cs="Helvetica"/>
-          <w:color w:val="333333"/>
-          <w:kern w:val="0"/>
-          <w:szCs w:val="24"/>
-        </w:rPr>
-        <w:t>"</w:t>
-      </w:r>
-      <w:proofErr w:type="spellStart"/>
-      <w:r>
-        <w:rPr>
-          <w:rFonts w:ascii="Helvetica" w:eastAsia="新細明體" w:hAnsi="Helvetica" w:cs="Helvetica"/>
-          <w:color w:val="333333"/>
-          <w:kern w:val="0"/>
-          <w:szCs w:val="24"/>
-        </w:rPr>
-        <w:t>xxx_finish</w:t>
-      </w:r>
-      <w:proofErr w:type="spellEnd"/>
-      <w:r>
-        <w:rPr>
-          <w:rFonts w:ascii="Helvetica" w:eastAsia="新細明體" w:hAnsi="Helvetica" w:cs="Helvetica"/>
-          <w:color w:val="333333"/>
-          <w:kern w:val="0"/>
-          <w:szCs w:val="24"/>
-        </w:rPr>
-        <w:t>"</w:t>
-      </w:r>
-      <w:r>
-        <w:rPr>
-          <w:rFonts w:ascii="Helvetica" w:eastAsia="新細明體" w:hAnsi="Helvetica" w:cs="Helvetica"/>
-          <w:color w:val="333333"/>
-          <w:kern w:val="0"/>
-          <w:szCs w:val="24"/>
-        </w:rPr>
-        <w:t>紀錄執行該測資時，每個</w:t>
-      </w:r>
-      <w:r>
-        <w:rPr>
-          <w:rFonts w:ascii="Helvetica" w:eastAsia="新細明體" w:hAnsi="Helvetica" w:cs="Helvetica"/>
-          <w:color w:val="333333"/>
-          <w:kern w:val="0"/>
-          <w:szCs w:val="24"/>
-        </w:rPr>
-        <w:t>process</w:t>
-      </w:r>
-      <w:r>
-        <w:rPr>
-          <w:rFonts w:ascii="Helvetica" w:eastAsia="新細明體" w:hAnsi="Helvetica" w:cs="Helvetica"/>
-          <w:color w:val="333333"/>
-          <w:kern w:val="0"/>
-          <w:szCs w:val="24"/>
-        </w:rPr>
-        <w:t>開始</w:t>
-      </w:r>
-      <w:r>
-        <w:rPr>
-          <w:rFonts w:ascii="Helvetica" w:eastAsia="新細明體" w:hAnsi="Helvetica" w:cs="Helvetica"/>
-          <w:color w:val="333333"/>
-          <w:kern w:val="0"/>
-          <w:szCs w:val="24"/>
-        </w:rPr>
-        <w:t>(</w:t>
-      </w:r>
-      <w:r>
-        <w:rPr>
-          <w:rFonts w:ascii="Helvetica" w:eastAsia="新細明體" w:hAnsi="Helvetica" w:cs="Helvetica"/>
-          <w:color w:val="333333"/>
-          <w:kern w:val="0"/>
-          <w:szCs w:val="24"/>
-        </w:rPr>
-        <w:t>首次進入</w:t>
-      </w:r>
-      <w:r>
-        <w:rPr>
-          <w:rFonts w:ascii="Helvetica" w:eastAsia="新細明體" w:hAnsi="Helvetica" w:cs="Helvetica"/>
-          <w:color w:val="333333"/>
-          <w:kern w:val="0"/>
-          <w:szCs w:val="24"/>
-        </w:rPr>
-        <w:t>CPU)</w:t>
-      </w:r>
-      <w:r>
-        <w:rPr>
-          <w:rFonts w:ascii="Helvetica" w:eastAsia="新細明體" w:hAnsi="Helvetica" w:cs="Helvetica"/>
-          <w:color w:val="333333"/>
-          <w:kern w:val="0"/>
-          <w:szCs w:val="24"/>
-        </w:rPr>
-        <w:t>及結束的時間。</w:t>
-      </w:r>
-    </w:p>
-    <w:p/>
     <w:sectPr>
       <w:pgSz w:w="11906" w:h="16838"/>
       <w:pgMar w:top="720" w:right="720" w:bottom="720" w:left="720" w:header="851" w:footer="992" w:gutter="0"/>

</xml_diff>